<commit_message>
added Menüstruktur, fazit, designing in Ergonmie Standards
</commit_message>
<xml_diff>
--- a/src/main/java/Documentation/Ergonomie Standards.docx
+++ b/src/main/java/Documentation/Ergonomie Standards.docx
@@ -1800,6 +1800,7 @@
       </w:pPr>
       <w:r>
         <w:rPr>
+          <w:noProof/>
           <w:lang w:val="de-CH"/>
         </w:rPr>
         <w:drawing>
@@ -2003,6 +2004,7 @@
       </w:pPr>
       <w:r>
         <w:rPr>
+          <w:noProof/>
           <w:lang w:val="de-CH"/>
         </w:rPr>
         <w:drawing>
@@ -2151,33 +2153,544 @@
     <w:p>
       <w:pPr>
         <w:rPr>
-          <w:lang w:val="de-CH"/>
-        </w:rPr>
-      </w:pPr>
-    </w:p>
-    <w:p>
-      <w:pPr>
-        <w:rPr>
-          <w:lang w:val="de-CH"/>
-        </w:rPr>
-      </w:pPr>
-    </w:p>
-    <w:p>
-      <w:pPr>
-        <w:rPr>
-          <w:lang w:val="de-CH"/>
-        </w:rPr>
-      </w:pPr>
-    </w:p>
-    <w:p>
-      <w:pPr>
-        <w:rPr>
-          <w:rStyle w:val="berschrift2Zchn"/>
-        </w:rPr>
-      </w:pPr>
-      <w:r>
-        <w:rPr>
-          <w:rStyle w:val="berschrift2Zchn"/>
+          <w:rFonts w:asciiTheme="majorHAnsi" w:eastAsiaTheme="majorEastAsia" w:hAnsiTheme="majorHAnsi" w:cstheme="majorBidi"/>
+          <w:color w:val="2F5496" w:themeColor="accent1" w:themeShade="BF"/>
+          <w:sz w:val="32"/>
+          <w:szCs w:val="32"/>
+          <w:lang w:val="de-CH"/>
+        </w:rPr>
+      </w:pPr>
+      <w:r>
+        <w:rPr>
+          <w:lang w:val="de-CH"/>
+        </w:rPr>
+        <w:br w:type="page"/>
+      </w:r>
+    </w:p>
+    <w:p>
+      <w:pPr>
+        <w:pStyle w:val="berschrift1"/>
+        <w:rPr>
+          <w:lang w:val="de-CH"/>
+        </w:rPr>
+      </w:pPr>
+      <w:r>
+        <w:rPr>
+          <w:lang w:val="de-CH"/>
+        </w:rPr>
+        <w:lastRenderedPageBreak/>
+        <w:t>Menüstruktur</w:t>
+      </w:r>
+    </w:p>
+    <w:p>
+      <w:pPr>
+        <w:pStyle w:val="berschrift2"/>
+        <w:rPr>
+          <w:lang w:val="de-CH"/>
+        </w:rPr>
+      </w:pPr>
+      <w:r>
+        <w:rPr>
+          <w:lang w:val="de-CH"/>
+        </w:rPr>
+        <w:t xml:space="preserve">Youtube </w:t>
+      </w:r>
+    </w:p>
+    <w:p>
+      <w:pPr>
+        <w:rPr>
+          <w:lang w:val="de-CH"/>
+        </w:rPr>
+      </w:pPr>
+    </w:p>
+    <w:p>
+      <w:pPr>
+        <w:rPr>
+          <w:lang w:val="de-CH"/>
+        </w:rPr>
+      </w:pPr>
+      <w:r>
+        <w:rPr>
+          <w:lang w:val="de-CH"/>
+        </w:rPr>
+        <w:drawing>
+          <wp:anchor distT="0" distB="0" distL="114300" distR="114300" simplePos="0" relativeHeight="251662336" behindDoc="0" locked="0" layoutInCell="1" allowOverlap="1" wp14:anchorId="3F759F45" wp14:editId="45174A5D">
+            <wp:simplePos x="0" y="0"/>
+            <wp:positionH relativeFrom="margin">
+              <wp:align>right</wp:align>
+            </wp:positionH>
+            <wp:positionV relativeFrom="paragraph">
+              <wp:posOffset>-1465</wp:posOffset>
+            </wp:positionV>
+            <wp:extent cx="5731510" cy="2739390"/>
+            <wp:effectExtent l="0" t="0" r="2540" b="3810"/>
+            <wp:wrapThrough wrapText="bothSides">
+              <wp:wrapPolygon edited="0">
+                <wp:start x="0" y="0"/>
+                <wp:lineTo x="0" y="21480"/>
+                <wp:lineTo x="21538" y="21480"/>
+                <wp:lineTo x="21538" y="0"/>
+                <wp:lineTo x="0" y="0"/>
+              </wp:wrapPolygon>
+            </wp:wrapThrough>
+            <wp:docPr id="4" name="Grafik 4"/>
+            <wp:cNvGraphicFramePr>
+              <a:graphicFrameLocks xmlns:a="http://schemas.openxmlformats.org/drawingml/2006/main" noChangeAspect="1"/>
+            </wp:cNvGraphicFramePr>
+            <a:graphic xmlns:a="http://schemas.openxmlformats.org/drawingml/2006/main">
+              <a:graphicData uri="http://schemas.openxmlformats.org/drawingml/2006/picture">
+                <pic:pic xmlns:pic="http://schemas.openxmlformats.org/drawingml/2006/picture">
+                  <pic:nvPicPr>
+                    <pic:cNvPr id="1" name=""/>
+                    <pic:cNvPicPr/>
+                  </pic:nvPicPr>
+                  <pic:blipFill>
+                    <a:blip r:embed="rId9" cstate="print">
+                      <a:extLst>
+                        <a:ext uri="{28A0092B-C50C-407E-A947-70E740481C1C}">
+                          <a14:useLocalDpi xmlns:a14="http://schemas.microsoft.com/office/drawing/2010/main" val="0"/>
+                        </a:ext>
+                      </a:extLst>
+                    </a:blip>
+                    <a:stretch>
+                      <a:fillRect/>
+                    </a:stretch>
+                  </pic:blipFill>
+                  <pic:spPr>
+                    <a:xfrm>
+                      <a:off x="0" y="0"/>
+                      <a:ext cx="5731510" cy="2739390"/>
+                    </a:xfrm>
+                    <a:prstGeom prst="rect">
+                      <a:avLst/>
+                    </a:prstGeom>
+                  </pic:spPr>
+                </pic:pic>
+              </a:graphicData>
+            </a:graphic>
+          </wp:anchor>
+        </w:drawing>
+      </w:r>
+    </w:p>
+    <w:p>
+      <w:pPr>
+        <w:rPr>
+          <w:lang w:val="de-CH"/>
+        </w:rPr>
+      </w:pPr>
+      <w:r>
+        <w:rPr>
+          <w:lang w:val="de-CH"/>
+        </w:rPr>
+        <w:t xml:space="preserve">Wie man hier </w:t>
+      </w:r>
+      <w:r>
+        <w:rPr>
+          <w:lang w:val="de-CH"/>
+        </w:rPr>
+        <w:t>sieht,</w:t>
+      </w:r>
+      <w:r>
+        <w:rPr>
+          <w:lang w:val="de-CH"/>
+        </w:rPr>
+        <w:t xml:space="preserve"> hat Youtube eine Suchleiste. </w:t>
+      </w:r>
+      <w:r>
+        <w:rPr>
+          <w:lang w:val="de-CH"/>
+        </w:rPr>
+        <w:t xml:space="preserve">Hier kann man bestimmte Videos oder Creator suchen. Man kann aber auch direkt auf ein Video hier klicken. Es steht auch wie lange ein Video geht. Ganz oben rechts ist sein eigenes Profil. Wenn man nicht eingeloggt ist, steht dort Log in. Ganz links gibt es noch zusätzliche </w:t>
+      </w:r>
+      <w:r>
+        <w:rPr>
+          <w:lang w:val="de-CH"/>
+        </w:rPr>
+        <w:t>Sachen,</w:t>
+      </w:r>
+      <w:r>
+        <w:rPr>
+          <w:lang w:val="de-CH"/>
+        </w:rPr>
+        <w:t xml:space="preserve"> die man entdecken kann. </w:t>
+      </w:r>
+    </w:p>
+    <w:p>
+      <w:pPr>
+        <w:rPr>
+          <w:lang w:val="de-CH"/>
+        </w:rPr>
+      </w:pPr>
+    </w:p>
+    <w:p>
+      <w:pPr>
+        <w:pStyle w:val="berschrift2"/>
+        <w:rPr>
+          <w:lang w:val="de-CH"/>
+        </w:rPr>
+      </w:pPr>
+      <w:r>
+        <w:rPr>
+          <w:lang w:val="de-CH"/>
+        </w:rPr>
+        <w:t>Ecolm</w:t>
+      </w:r>
+    </w:p>
+    <w:p>
+      <w:pPr>
+        <w:rPr>
+          <w:lang w:val="de-CH"/>
+        </w:rPr>
+      </w:pPr>
+    </w:p>
+    <w:p>
+      <w:pPr>
+        <w:rPr>
+          <w:lang w:val="de-CH"/>
+        </w:rPr>
+      </w:pPr>
+      <w:r>
+        <w:rPr>
+          <w:lang w:val="de-CH"/>
+        </w:rPr>
+        <w:drawing>
+          <wp:anchor distT="0" distB="0" distL="114300" distR="114300" simplePos="0" relativeHeight="251661312" behindDoc="0" locked="0" layoutInCell="1" allowOverlap="1" wp14:anchorId="47D859D4" wp14:editId="43563684">
+            <wp:simplePos x="0" y="0"/>
+            <wp:positionH relativeFrom="page">
+              <wp:align>right</wp:align>
+            </wp:positionH>
+            <wp:positionV relativeFrom="paragraph">
+              <wp:posOffset>416365</wp:posOffset>
+            </wp:positionV>
+            <wp:extent cx="5731510" cy="1577975"/>
+            <wp:effectExtent l="0" t="0" r="2540" b="3175"/>
+            <wp:wrapThrough wrapText="bothSides">
+              <wp:wrapPolygon edited="0">
+                <wp:start x="0" y="0"/>
+                <wp:lineTo x="0" y="21383"/>
+                <wp:lineTo x="21538" y="21383"/>
+                <wp:lineTo x="21538" y="0"/>
+                <wp:lineTo x="0" y="0"/>
+              </wp:wrapPolygon>
+            </wp:wrapThrough>
+            <wp:docPr id="5" name="Grafik 5"/>
+            <wp:cNvGraphicFramePr>
+              <a:graphicFrameLocks xmlns:a="http://schemas.openxmlformats.org/drawingml/2006/main" noChangeAspect="1"/>
+            </wp:cNvGraphicFramePr>
+            <a:graphic xmlns:a="http://schemas.openxmlformats.org/drawingml/2006/main">
+              <a:graphicData uri="http://schemas.openxmlformats.org/drawingml/2006/picture">
+                <pic:pic xmlns:pic="http://schemas.openxmlformats.org/drawingml/2006/picture">
+                  <pic:nvPicPr>
+                    <pic:cNvPr id="1" name=""/>
+                    <pic:cNvPicPr/>
+                  </pic:nvPicPr>
+                  <pic:blipFill>
+                    <a:blip r:embed="rId10" cstate="print">
+                      <a:extLst>
+                        <a:ext uri="{28A0092B-C50C-407E-A947-70E740481C1C}">
+                          <a14:useLocalDpi xmlns:a14="http://schemas.microsoft.com/office/drawing/2010/main" val="0"/>
+                        </a:ext>
+                      </a:extLst>
+                    </a:blip>
+                    <a:stretch>
+                      <a:fillRect/>
+                    </a:stretch>
+                  </pic:blipFill>
+                  <pic:spPr>
+                    <a:xfrm>
+                      <a:off x="0" y="0"/>
+                      <a:ext cx="5731510" cy="1577975"/>
+                    </a:xfrm>
+                    <a:prstGeom prst="rect">
+                      <a:avLst/>
+                    </a:prstGeom>
+                  </pic:spPr>
+                </pic:pic>
+              </a:graphicData>
+            </a:graphic>
+          </wp:anchor>
+        </w:drawing>
+      </w:r>
+      <w:r>
+        <w:rPr>
+          <w:lang w:val="de-CH"/>
+        </w:rPr>
+        <w:t xml:space="preserve">Ecolm hat 6 verschiedene Tabs. «Absences, Marks, Presence, Notes, Diary, Tests». Die Navigation ist sehr einfach, man muss nur auf diese Tabs drücken und dann wird man direkt auf die nächste Seite navigiert. Es hat keine Suchleiste. Man kann einstellen, ob man alles auf Englisch oder Deutsch haben will. Beim «FR22» kann man auch noch das Semester einstellen. </w:t>
+      </w:r>
+      <w:r>
+        <w:rPr>
+          <w:lang w:val="de-CH"/>
+        </w:rPr>
+        <w:t xml:space="preserve">Das Menü ist sehr einfach gestaltet, aber nicht sehr schön. </w:t>
+      </w:r>
+    </w:p>
+    <w:p>
+      <w:pPr>
+        <w:rPr>
+          <w:lang w:val="de-CH"/>
+        </w:rPr>
+      </w:pPr>
+    </w:p>
+    <w:p>
+      <w:pPr>
+        <w:pStyle w:val="berschrift2"/>
+        <w:rPr>
+          <w:lang w:val="de-CH"/>
+        </w:rPr>
+      </w:pPr>
+      <w:r>
+        <w:rPr>
+          <w:lang w:val="de-CH"/>
+        </w:rPr>
+        <w:lastRenderedPageBreak/>
+        <w:t>Quizlet</w:t>
+      </w:r>
+    </w:p>
+    <w:p>
+      <w:pPr>
+        <w:rPr>
+          <w:lang w:val="de-CH"/>
+        </w:rPr>
+      </w:pPr>
+      <w:r>
+        <w:rPr>
+          <w:lang w:val="de-CH"/>
+        </w:rPr>
+        <w:drawing>
+          <wp:anchor distT="0" distB="0" distL="114300" distR="114300" simplePos="0" relativeHeight="251663360" behindDoc="0" locked="0" layoutInCell="1" allowOverlap="1" wp14:anchorId="345FD478" wp14:editId="31228791">
+            <wp:simplePos x="0" y="0"/>
+            <wp:positionH relativeFrom="column">
+              <wp:posOffset>0</wp:posOffset>
+            </wp:positionH>
+            <wp:positionV relativeFrom="paragraph">
+              <wp:posOffset>244</wp:posOffset>
+            </wp:positionV>
+            <wp:extent cx="5731510" cy="2588895"/>
+            <wp:effectExtent l="0" t="0" r="2540" b="1905"/>
+            <wp:wrapThrough wrapText="bothSides">
+              <wp:wrapPolygon edited="0">
+                <wp:start x="0" y="0"/>
+                <wp:lineTo x="0" y="21457"/>
+                <wp:lineTo x="21538" y="21457"/>
+                <wp:lineTo x="21538" y="0"/>
+                <wp:lineTo x="0" y="0"/>
+              </wp:wrapPolygon>
+            </wp:wrapThrough>
+            <wp:docPr id="6" name="Grafik 6" descr="Ein Bild, das Text, Monitor, Screenshot, Bildschirm enthält.&#10;&#10;Automatisch generierte Beschreibung"/>
+            <wp:cNvGraphicFramePr>
+              <a:graphicFrameLocks xmlns:a="http://schemas.openxmlformats.org/drawingml/2006/main" noChangeAspect="1"/>
+            </wp:cNvGraphicFramePr>
+            <a:graphic xmlns:a="http://schemas.openxmlformats.org/drawingml/2006/main">
+              <a:graphicData uri="http://schemas.openxmlformats.org/drawingml/2006/picture">
+                <pic:pic xmlns:pic="http://schemas.openxmlformats.org/drawingml/2006/picture">
+                  <pic:nvPicPr>
+                    <pic:cNvPr id="6" name="Grafik 6" descr="Ein Bild, das Text, Monitor, Screenshot, Bildschirm enthält.&#10;&#10;Automatisch generierte Beschreibung"/>
+                    <pic:cNvPicPr/>
+                  </pic:nvPicPr>
+                  <pic:blipFill>
+                    <a:blip r:embed="rId11" cstate="print">
+                      <a:extLst>
+                        <a:ext uri="{28A0092B-C50C-407E-A947-70E740481C1C}">
+                          <a14:useLocalDpi xmlns:a14="http://schemas.microsoft.com/office/drawing/2010/main" val="0"/>
+                        </a:ext>
+                      </a:extLst>
+                    </a:blip>
+                    <a:stretch>
+                      <a:fillRect/>
+                    </a:stretch>
+                  </pic:blipFill>
+                  <pic:spPr>
+                    <a:xfrm>
+                      <a:off x="0" y="0"/>
+                      <a:ext cx="5731510" cy="2588895"/>
+                    </a:xfrm>
+                    <a:prstGeom prst="rect">
+                      <a:avLst/>
+                    </a:prstGeom>
+                  </pic:spPr>
+                </pic:pic>
+              </a:graphicData>
+            </a:graphic>
+          </wp:anchor>
+        </w:drawing>
+      </w:r>
+      <w:r>
+        <w:rPr>
+          <w:lang w:val="de-CH"/>
+        </w:rPr>
+        <w:t xml:space="preserve">Hier sieht man direkt seine letzte Aktivität. Das ist sehr nützlich, denn so kann man direkt auf die Lernsets gehen, die man schon einmal geübt hat, aber noch nicht eingeprägt hat im Kopf. Es hat eine Suchleiste oben rechts. Oben links in der Mitte gibt es einen Button «Erstellen». Auf diesem kann man Lernsets, Ordner oder Kürse erstellen. Oben rechts sieht man sein Profil (Flamingo). Die Labels sind sehr gut und Quizlet ist sehr leicht bedienbar. </w:t>
+      </w:r>
+    </w:p>
+    <w:p>
+      <w:pPr>
+        <w:rPr>
+          <w:lang w:val="de-CH"/>
+        </w:rPr>
+      </w:pPr>
+    </w:p>
+    <w:p>
+      <w:pPr>
+        <w:rPr>
+          <w:lang w:val="de-CH"/>
+        </w:rPr>
+      </w:pPr>
+    </w:p>
+    <w:p>
+      <w:pPr>
+        <w:pStyle w:val="berschrift2"/>
+        <w:rPr>
+          <w:lang w:val="de-CH"/>
+        </w:rPr>
+      </w:pPr>
+      <w:r>
+        <w:rPr>
+          <w:lang w:val="de-CH"/>
+        </w:rPr>
+        <w:lastRenderedPageBreak/>
+        <w:drawing>
+          <wp:anchor distT="0" distB="0" distL="114300" distR="114300" simplePos="0" relativeHeight="251664384" behindDoc="0" locked="0" layoutInCell="1" allowOverlap="1" wp14:anchorId="68BF4A40" wp14:editId="6CFD71F9">
+            <wp:simplePos x="0" y="0"/>
+            <wp:positionH relativeFrom="margin">
+              <wp:align>right</wp:align>
+            </wp:positionH>
+            <wp:positionV relativeFrom="paragraph">
+              <wp:posOffset>279107</wp:posOffset>
+            </wp:positionV>
+            <wp:extent cx="5731510" cy="2581910"/>
+            <wp:effectExtent l="0" t="0" r="2540" b="8890"/>
+            <wp:wrapThrough wrapText="bothSides">
+              <wp:wrapPolygon edited="0">
+                <wp:start x="0" y="0"/>
+                <wp:lineTo x="0" y="21515"/>
+                <wp:lineTo x="21538" y="21515"/>
+                <wp:lineTo x="21538" y="0"/>
+                <wp:lineTo x="0" y="0"/>
+              </wp:wrapPolygon>
+            </wp:wrapThrough>
+            <wp:docPr id="8" name="Grafik 8" descr="Ein Bild, das Text, Straße, Screenshot, schwarz enthält.&#10;&#10;Automatisch generierte Beschreibung"/>
+            <wp:cNvGraphicFramePr>
+              <a:graphicFrameLocks xmlns:a="http://schemas.openxmlformats.org/drawingml/2006/main" noChangeAspect="1"/>
+            </wp:cNvGraphicFramePr>
+            <a:graphic xmlns:a="http://schemas.openxmlformats.org/drawingml/2006/main">
+              <a:graphicData uri="http://schemas.openxmlformats.org/drawingml/2006/picture">
+                <pic:pic xmlns:pic="http://schemas.openxmlformats.org/drawingml/2006/picture">
+                  <pic:nvPicPr>
+                    <pic:cNvPr id="8" name="Grafik 8" descr="Ein Bild, das Text, Straße, Screenshot, schwarz enthält.&#10;&#10;Automatisch generierte Beschreibung"/>
+                    <pic:cNvPicPr/>
+                  </pic:nvPicPr>
+                  <pic:blipFill>
+                    <a:blip r:embed="rId12" cstate="print">
+                      <a:extLst>
+                        <a:ext uri="{28A0092B-C50C-407E-A947-70E740481C1C}">
+                          <a14:useLocalDpi xmlns:a14="http://schemas.microsoft.com/office/drawing/2010/main" val="0"/>
+                        </a:ext>
+                      </a:extLst>
+                    </a:blip>
+                    <a:stretch>
+                      <a:fillRect/>
+                    </a:stretch>
+                  </pic:blipFill>
+                  <pic:spPr>
+                    <a:xfrm>
+                      <a:off x="0" y="0"/>
+                      <a:ext cx="5731510" cy="2581910"/>
+                    </a:xfrm>
+                    <a:prstGeom prst="rect">
+                      <a:avLst/>
+                    </a:prstGeom>
+                  </pic:spPr>
+                </pic:pic>
+              </a:graphicData>
+            </a:graphic>
+          </wp:anchor>
+        </w:drawing>
+      </w:r>
+      <w:r>
+        <w:rPr>
+          <w:lang w:val="de-CH"/>
+        </w:rPr>
+        <w:t>Discord</w:t>
+      </w:r>
+    </w:p>
+    <w:p>
+      <w:pPr>
+        <w:pStyle w:val="berschrift1"/>
+        <w:rPr>
+          <w:rFonts w:asciiTheme="minorHAnsi" w:eastAsiaTheme="minorHAnsi" w:hAnsiTheme="minorHAnsi" w:cstheme="minorBidi"/>
+          <w:color w:val="auto"/>
+          <w:sz w:val="22"/>
+          <w:szCs w:val="22"/>
+          <w:lang w:val="de-CH"/>
+        </w:rPr>
+      </w:pPr>
+      <w:r>
+        <w:rPr>
+          <w:rFonts w:asciiTheme="minorHAnsi" w:eastAsiaTheme="minorHAnsi" w:hAnsiTheme="minorHAnsi" w:cstheme="minorBidi"/>
+          <w:color w:val="auto"/>
+          <w:sz w:val="22"/>
+          <w:szCs w:val="22"/>
+          <w:lang w:val="de-CH"/>
+        </w:rPr>
+        <w:t xml:space="preserve">Bei Discord sieht man direkt die Freundesliste. Man sieht in der Mitte wer alles Online oder abwesend ist. Rechts sieht man was die Freunde für Aktivitäten machen. </w:t>
+      </w:r>
+      <w:r>
+        <w:rPr>
+          <w:rFonts w:asciiTheme="minorHAnsi" w:eastAsiaTheme="minorHAnsi" w:hAnsiTheme="minorHAnsi" w:cstheme="minorBidi"/>
+          <w:color w:val="auto"/>
+          <w:sz w:val="22"/>
+          <w:szCs w:val="22"/>
+          <w:lang w:val="de-CH"/>
+        </w:rPr>
+        <w:t>Oben in der Mitte gibt es auch eine Suchleiste.</w:t>
+      </w:r>
+      <w:r>
+        <w:rPr>
+          <w:rFonts w:asciiTheme="minorHAnsi" w:eastAsiaTheme="minorHAnsi" w:hAnsiTheme="minorHAnsi" w:cstheme="minorBidi"/>
+          <w:color w:val="auto"/>
+          <w:sz w:val="22"/>
+          <w:szCs w:val="22"/>
+          <w:lang w:val="de-CH"/>
+        </w:rPr>
+        <w:t xml:space="preserve"> Oben kann man auch einen Freund hinzufügen. Ganz links sieht man auch in welchen Community Servers man ist. Wenn man </w:t>
+      </w:r>
+      <w:r>
+        <w:rPr>
+          <w:rFonts w:asciiTheme="minorHAnsi" w:eastAsiaTheme="minorHAnsi" w:hAnsiTheme="minorHAnsi" w:cstheme="minorBidi"/>
+          <w:color w:val="auto"/>
+          <w:sz w:val="22"/>
+          <w:szCs w:val="22"/>
+          <w:lang w:val="de-CH"/>
+        </w:rPr>
+        <w:t>draufdrückt,</w:t>
+      </w:r>
+      <w:r>
+        <w:rPr>
+          <w:rFonts w:asciiTheme="minorHAnsi" w:eastAsiaTheme="minorHAnsi" w:hAnsiTheme="minorHAnsi" w:cstheme="minorBidi"/>
+          <w:color w:val="auto"/>
+          <w:sz w:val="22"/>
+          <w:szCs w:val="22"/>
+          <w:lang w:val="de-CH"/>
+        </w:rPr>
+        <w:t xml:space="preserve"> ist man in dem Community Tab drin. Bei den Direktnachrichten eher links, kann man per Privat oder Gruppenchat seinen Freunden schreiben. Man sieht es ist sehr Freundesbasiert. </w:t>
+      </w:r>
+    </w:p>
+    <w:p>
+      <w:pPr>
+        <w:rPr>
+          <w:lang w:val="de-CH"/>
+        </w:rPr>
+      </w:pPr>
+    </w:p>
+    <w:p>
+      <w:pPr>
+        <w:pStyle w:val="berschrift1"/>
+        <w:rPr>
+          <w:lang w:val="de-CH"/>
+        </w:rPr>
+      </w:pPr>
+      <w:r>
+        <w:rPr>
+          <w:lang w:val="de-CH"/>
         </w:rPr>
         <w:t>Fazit</w:t>
       </w:r>
@@ -2188,20 +2701,25 @@
           <w:lang w:val="de-CH"/>
         </w:rPr>
       </w:pPr>
+    </w:p>
+    <w:p>
+      <w:pPr>
+        <w:rPr>
+          <w:lang w:val="de-CH"/>
+        </w:rPr>
+      </w:pPr>
       <w:r>
         <w:rPr>
           <w:lang w:val="de-CH"/>
         </w:rPr>
         <w:t xml:space="preserve">Ich finde Youtube am besten. Weil es einfach bedienbar ist und man kann die Website brauchen ohne oder mit einem Account. Das ist bei Discord und Ecolm nicht möglich. Discord finde ich eher für die Fortgeschrittenen Leute gut, also keine </w:t>
       </w:r>
-      <w:proofErr w:type="gramStart"/>
-      <w:r>
-        <w:rPr>
-          <w:lang w:val="de-CH"/>
-        </w:rPr>
-        <w:t>Personen</w:t>
-      </w:r>
-      <w:proofErr w:type="gramEnd"/>
+      <w:r>
+        <w:rPr>
+          <w:lang w:val="de-CH"/>
+        </w:rPr>
+        <w:t>Personen,</w:t>
+      </w:r>
       <w:r>
         <w:rPr>
           <w:lang w:val="de-CH"/>
@@ -2217,8 +2735,8 @@
       </w:pPr>
     </w:p>
     <w:sectPr>
-      <w:headerReference w:type="default" r:id="rId9"/>
-      <w:footerReference w:type="default" r:id="rId10"/>
+      <w:headerReference w:type="default" r:id="rId13"/>
+      <w:footerReference w:type="default" r:id="rId14"/>
       <w:pgSz w:w="11906" w:h="16838"/>
       <w:pgMar w:top="1440" w:right="1440" w:bottom="1440" w:left="1440" w:header="708" w:footer="708" w:gutter="0"/>
       <w:cols w:space="708"/>
@@ -2263,6 +2781,7 @@
         <w:docPartUnique/>
       </w:docPartObj>
     </w:sdtPr>
+    <w:sdtEndPr/>
     <w:sdtContent>
       <w:p>
         <w:pPr>

</xml_diff>

<commit_message>
updated ui ux standards updated other things
</commit_message>
<xml_diff>
--- a/src/main/java/Documentation/Ergonomie Standards.docx
+++ b/src/main/java/Documentation/Ergonomie Standards.docx
@@ -245,10 +245,17 @@
     </w:p>
     <w:p>
       <w:pPr>
-        <w:rPr>
-          <w:lang w:val="de-CH"/>
-        </w:rPr>
-      </w:pPr>
+        <w:pStyle w:val="berschrift2"/>
+        <w:rPr>
+          <w:lang w:val="de-CH"/>
+        </w:rPr>
+      </w:pPr>
+      <w:r>
+        <w:rPr>
+          <w:lang w:val="de-CH"/>
+        </w:rPr>
+        <w:t>UI and UX Standards (Ranking 1-5)</w:t>
+      </w:r>
     </w:p>
     <w:tbl>
       <w:tblPr>
@@ -542,7 +549,7 @@
               <w:rPr>
                 <w:lang w:val="de-CH"/>
               </w:rPr>
-              <w:t>x</w:t>
+              <w:t>4</w:t>
             </w:r>
           </w:p>
         </w:tc>
@@ -556,6 +563,12 @@
                 <w:lang w:val="de-CH"/>
               </w:rPr>
             </w:pPr>
+            <w:r>
+              <w:rPr>
+                <w:lang w:val="de-CH"/>
+              </w:rPr>
+              <w:t>3</w:t>
+            </w:r>
           </w:p>
         </w:tc>
         <w:tc>
@@ -572,7 +585,7 @@
               <w:rPr>
                 <w:lang w:val="de-CH"/>
               </w:rPr>
-              <w:t>x</w:t>
+              <w:t>5</w:t>
             </w:r>
           </w:p>
         </w:tc>
@@ -590,7 +603,7 @@
               <w:rPr>
                 <w:lang w:val="de-CH"/>
               </w:rPr>
-              <w:t>x</w:t>
+              <w:t>5</w:t>
             </w:r>
           </w:p>
         </w:tc>
@@ -608,7 +621,7 @@
               <w:rPr>
                 <w:lang w:val="de-CH"/>
               </w:rPr>
-              <w:t>x</w:t>
+              <w:t>5</w:t>
             </w:r>
           </w:p>
         </w:tc>
@@ -622,6 +635,12 @@
                 <w:lang w:val="de-CH"/>
               </w:rPr>
             </w:pPr>
+            <w:r>
+              <w:rPr>
+                <w:lang w:val="de-CH"/>
+              </w:rPr>
+              <w:t>4</w:t>
+            </w:r>
           </w:p>
         </w:tc>
         <w:tc>
@@ -634,6 +653,12 @@
                 <w:lang w:val="de-CH"/>
               </w:rPr>
             </w:pPr>
+            <w:r>
+              <w:rPr>
+                <w:lang w:val="de-CH"/>
+              </w:rPr>
+              <w:t>4</w:t>
+            </w:r>
           </w:p>
         </w:tc>
         <w:tc>
@@ -650,7 +675,7 @@
               <w:rPr>
                 <w:lang w:val="de-CH"/>
               </w:rPr>
-              <w:t>x</w:t>
+              <w:t>4</w:t>
             </w:r>
           </w:p>
         </w:tc>
@@ -668,7 +693,7 @@
               <w:rPr>
                 <w:lang w:val="de-CH"/>
               </w:rPr>
-              <w:t>x</w:t>
+              <w:t>5</w:t>
             </w:r>
           </w:p>
         </w:tc>
@@ -702,6 +727,12 @@
                 <w:lang w:val="de-CH"/>
               </w:rPr>
             </w:pPr>
+            <w:r>
+              <w:rPr>
+                <w:lang w:val="de-CH"/>
+              </w:rPr>
+              <w:t>2</w:t>
+            </w:r>
           </w:p>
         </w:tc>
         <w:tc>
@@ -714,6 +745,12 @@
                 <w:lang w:val="de-CH"/>
               </w:rPr>
             </w:pPr>
+            <w:r>
+              <w:rPr>
+                <w:lang w:val="de-CH"/>
+              </w:rPr>
+              <w:t>3</w:t>
+            </w:r>
           </w:p>
         </w:tc>
         <w:tc>
@@ -726,6 +763,12 @@
                 <w:lang w:val="de-CH"/>
               </w:rPr>
             </w:pPr>
+            <w:r>
+              <w:rPr>
+                <w:lang w:val="de-CH"/>
+              </w:rPr>
+              <w:t>3</w:t>
+            </w:r>
           </w:p>
         </w:tc>
         <w:tc>
@@ -738,6 +781,12 @@
                 <w:lang w:val="de-CH"/>
               </w:rPr>
             </w:pPr>
+            <w:r>
+              <w:rPr>
+                <w:lang w:val="de-CH"/>
+              </w:rPr>
+              <w:t>2</w:t>
+            </w:r>
           </w:p>
         </w:tc>
         <w:tc>
@@ -750,6 +799,12 @@
                 <w:lang w:val="de-CH"/>
               </w:rPr>
             </w:pPr>
+            <w:r>
+              <w:rPr>
+                <w:lang w:val="de-CH"/>
+              </w:rPr>
+              <w:t>3</w:t>
+            </w:r>
           </w:p>
         </w:tc>
         <w:tc>
@@ -766,7 +821,7 @@
               <w:rPr>
                 <w:lang w:val="de-CH"/>
               </w:rPr>
-              <w:t>x</w:t>
+              <w:t>5</w:t>
             </w:r>
           </w:p>
         </w:tc>
@@ -784,7 +839,7 @@
               <w:rPr>
                 <w:lang w:val="de-CH"/>
               </w:rPr>
-              <w:t>x</w:t>
+              <w:t>5</w:t>
             </w:r>
           </w:p>
         </w:tc>
@@ -893,6 +948,12 @@
                 <w:lang w:val="de-CH"/>
               </w:rPr>
             </w:pPr>
+            <w:r>
+              <w:rPr>
+                <w:lang w:val="de-CH"/>
+              </w:rPr>
+              <w:t>x</w:t>
+            </w:r>
           </w:p>
         </w:tc>
         <w:tc>
@@ -905,6 +966,12 @@
                 <w:lang w:val="de-CH"/>
               </w:rPr>
             </w:pPr>
+            <w:r>
+              <w:rPr>
+                <w:lang w:val="de-CH"/>
+              </w:rPr>
+              <w:t>x</w:t>
+            </w:r>
           </w:p>
         </w:tc>
         <w:tc>
@@ -1295,6 +1362,12 @@
                 <w:lang w:val="de-CH"/>
               </w:rPr>
             </w:pPr>
+            <w:r>
+              <w:rPr>
+                <w:lang w:val="de-CH"/>
+              </w:rPr>
+              <w:t>4</w:t>
+            </w:r>
           </w:p>
         </w:tc>
         <w:tc>
@@ -1311,7 +1384,7 @@
               <w:rPr>
                 <w:lang w:val="de-CH"/>
               </w:rPr>
-              <w:t>x</w:t>
+              <w:t>4</w:t>
             </w:r>
           </w:p>
         </w:tc>
@@ -1329,7 +1402,7 @@
               <w:rPr>
                 <w:lang w:val="de-CH"/>
               </w:rPr>
-              <w:t>x</w:t>
+              <w:t>4</w:t>
             </w:r>
           </w:p>
         </w:tc>
@@ -1347,7 +1420,7 @@
               <w:rPr>
                 <w:lang w:val="de-CH"/>
               </w:rPr>
-              <w:t>x</w:t>
+              <w:t>5</w:t>
             </w:r>
           </w:p>
         </w:tc>
@@ -1361,6 +1434,12 @@
                 <w:lang w:val="de-CH"/>
               </w:rPr>
             </w:pPr>
+            <w:r>
+              <w:rPr>
+                <w:lang w:val="de-CH"/>
+              </w:rPr>
+              <w:t>5</w:t>
+            </w:r>
           </w:p>
         </w:tc>
       </w:tr>
@@ -1393,6 +1472,12 @@
                 <w:lang w:val="de-CH"/>
               </w:rPr>
             </w:pPr>
+            <w:r>
+              <w:rPr>
+                <w:lang w:val="de-CH"/>
+              </w:rPr>
+              <w:t>x</w:t>
+            </w:r>
           </w:p>
         </w:tc>
         <w:tc>
@@ -1473,6 +1558,12 @@
                 <w:lang w:val="de-CH"/>
               </w:rPr>
             </w:pPr>
+            <w:r>
+              <w:rPr>
+                <w:lang w:val="de-CH"/>
+              </w:rPr>
+              <w:t>x</w:t>
+            </w:r>
           </w:p>
         </w:tc>
         <w:tc>
@@ -1952,14 +2043,7 @@
         <w:rPr>
           <w:lang w:val="de-CH"/>
         </w:rPr>
-        <w:t xml:space="preserve">, aber ein Lernset erstellen will, kommt man direkt auf die Log In or Register Seite. Hier finde ich es gut und schlecht, dass man direkt ohne Warnung oder so auf die Log </w:t>
-      </w:r>
-      <w:r>
-        <w:rPr>
-          <w:lang w:val="de-CH"/>
-        </w:rPr>
-        <w:lastRenderedPageBreak/>
-        <w:t>In or Register Seite weitergeleitet wird. Das gute daran ist, dass man sich so Zeit spart. Aber das schlechte ist, man weiss hier nicht was man falsch gemacht hat</w:t>
+        <w:t>, aber ein Lernset erstellen will, kommt man direkt auf die Log In or Register Seite. Hier finde ich es gut und schlecht, dass man direkt ohne Warnung oder so auf die Log In or Register Seite weitergeleitet wird. Das gute daran ist, dass man sich so Zeit spart. Aber das schlechte ist, man weiss hier nicht was man falsch gemacht hat</w:t>
       </w:r>
     </w:p>
     <w:p>
@@ -2211,6 +2295,7 @@
       </w:pPr>
       <w:r>
         <w:rPr>
+          <w:noProof/>
           <w:lang w:val="de-CH"/>
         </w:rPr>
         <w:drawing>
@@ -2351,6 +2436,7 @@
       </w:pPr>
       <w:r>
         <w:rPr>
+          <w:noProof/>
           <w:lang w:val="de-CH"/>
         </w:rPr>
         <w:drawing>
@@ -2454,6 +2540,7 @@
       </w:pPr>
       <w:r>
         <w:rPr>
+          <w:noProof/>
           <w:lang w:val="de-CH"/>
         </w:rPr>
         <w:drawing>
@@ -2544,6 +2631,7 @@
       </w:pPr>
       <w:r>
         <w:rPr>
+          <w:noProof/>
           <w:lang w:val="de-CH"/>
         </w:rPr>
         <w:lastRenderedPageBreak/>
@@ -2712,7 +2800,19 @@
         <w:rPr>
           <w:lang w:val="de-CH"/>
         </w:rPr>
-        <w:t xml:space="preserve">Ich finde Youtube am besten. Weil es einfach bedienbar ist und man kann die Website brauchen ohne oder mit einem Account. Das ist bei Discord und Ecolm nicht möglich. Discord finde ich eher für die Fortgeschrittenen Leute gut, also keine </w:t>
+        <w:t xml:space="preserve">Ich finde Youtube am besten. Weil es einfach bedienbar ist und man kann die Website brauchen ohne oder mit einem Account. Das ist bei Discord und Ecolm nicht möglich. Discord finde ich eher für die Fortgeschrittenen Leute gut, also </w:t>
+      </w:r>
+      <w:r>
+        <w:rPr>
+          <w:lang w:val="de-CH"/>
+        </w:rPr>
+        <w:t xml:space="preserve">für </w:t>
+      </w:r>
+      <w:r>
+        <w:rPr>
+          <w:lang w:val="de-CH"/>
+        </w:rPr>
+        <w:t xml:space="preserve">keine </w:t>
       </w:r>
       <w:r>
         <w:rPr>

</xml_diff>

<commit_message>
updated ergonomie standards. Added Style Guide, Menüstruktur, beschreibung, gewichtung usw.
</commit_message>
<xml_diff>
--- a/src/main/java/Documentation/Ergonomie Standards.docx
+++ b/src/main/java/Documentation/Ergonomie Standards.docx
@@ -38,10 +38,21 @@
     </w:p>
     <w:p>
       <w:pPr>
-        <w:rPr>
-          <w:lang w:val="de-CH"/>
-        </w:rPr>
-      </w:pPr>
+        <w:pStyle w:val="berschrift1"/>
+        <w:rPr>
+          <w:sz w:val="34"/>
+          <w:szCs w:val="34"/>
+          <w:lang w:val="de-CH"/>
+        </w:rPr>
+      </w:pPr>
+      <w:r>
+        <w:rPr>
+          <w:sz w:val="34"/>
+          <w:szCs w:val="34"/>
+          <w:lang w:val="de-CH"/>
+        </w:rPr>
+        <w:t>Kurze Beschreibung von den Websiten / Apps</w:t>
+      </w:r>
     </w:p>
     <w:p>
       <w:pPr>
@@ -60,45 +71,37 @@
           <w:rStyle w:val="berschrift2Zchn"/>
           <w:lang w:val="de-CH"/>
         </w:rPr>
-        <w:t xml:space="preserve"> (Chatapp)</w:t>
-      </w:r>
-    </w:p>
-    <w:p>
-      <w:pPr>
-        <w:rPr>
-          <w:lang w:val="de-CH"/>
-        </w:rPr>
-      </w:pPr>
-      <w:r>
-        <w:rPr>
-          <w:lang w:val="de-CH"/>
-        </w:rPr>
-        <w:t xml:space="preserve">Ich finde bei Discord braucht man ein bisschen Zeit um sich zurechtzufinden. Es hat sehr viele </w:t>
-      </w:r>
-      <w:r>
-        <w:rPr>
-          <w:lang w:val="de-CH"/>
-        </w:rPr>
-        <w:t>Funktionen,</w:t>
-      </w:r>
-      <w:r>
-        <w:rPr>
-          <w:lang w:val="de-CH"/>
-        </w:rPr>
-        <w:t xml:space="preserve"> die einem nicht erklärt werden. </w:t>
-      </w:r>
-      <w:r>
-        <w:rPr>
-          <w:lang w:val="de-CH"/>
-        </w:rPr>
-        <w:t xml:space="preserve">Wenn man sich aber ein bisschen informiert begreift, ist diese Applikation </w:t>
-      </w:r>
-      <w:r>
-        <w:rPr>
-          <w:lang w:val="de-CH"/>
-        </w:rPr>
-        <w:t xml:space="preserve">gut zu bedienen. </w:t>
-      </w:r>
+        <w:t xml:space="preserve"> </w:t>
+      </w:r>
+    </w:p>
+    <w:p>
+      <w:pPr>
+        <w:rPr>
+          <w:lang w:val="de-CH"/>
+        </w:rPr>
+      </w:pPr>
+      <w:r>
+        <w:rPr>
+          <w:lang w:val="de-CH"/>
+        </w:rPr>
+        <w:t xml:space="preserve">Discord ist ein Onlinedienst für Instant Messaging, Chat, Sprachkonferenzen und Videokonferenzen, der ursprünglich für Computerspieler geschaffen wurde, inzwischen aber auch vermehrt für andere Bereiche genutzt wird. </w:t>
+      </w:r>
+    </w:p>
+    <w:p>
+      <w:pPr>
+        <w:rPr>
+          <w:lang w:val="de-CH"/>
+        </w:rPr>
+      </w:pPr>
+      <w:hyperlink r:id="rId6" w:history="1">
+        <w:r>
+          <w:rPr>
+            <w:rStyle w:val="Hyperlink"/>
+            <w:lang w:val="de-CH"/>
+          </w:rPr>
+          <w:t>Discord</w:t>
+        </w:r>
+      </w:hyperlink>
     </w:p>
     <w:p>
       <w:pPr>
@@ -118,21 +121,43 @@
           <w:rStyle w:val="berschrift2Zchn"/>
           <w:lang w:val="de-CH"/>
         </w:rPr>
-        <w:t xml:space="preserve"> (Videos)</w:t>
-      </w:r>
-    </w:p>
-    <w:p>
-      <w:pPr>
-        <w:rPr>
-          <w:lang w:val="de-CH"/>
-        </w:rPr>
-      </w:pPr>
-      <w:r>
-        <w:rPr>
-          <w:lang w:val="de-CH"/>
-        </w:rPr>
-        <w:t xml:space="preserve">Meiner Meinung nach ist Youtube einfach steuerbar. Wenn man auf die Website geht, kann man direkt auf verschiedene Videos klicken. Wenn man ein spezifisches Video sucht, sucht man ganz einfach in der Suchleiste. Auch das Einloggen oder Registrieren ist unkompliziert. </w:t>
-      </w:r>
+        <w:t xml:space="preserve"> </w:t>
+      </w:r>
+    </w:p>
+    <w:p>
+      <w:pPr>
+        <w:rPr>
+          <w:lang w:val="de-CH"/>
+        </w:rPr>
+      </w:pPr>
+      <w:r>
+        <w:rPr>
+          <w:lang w:val="de-CH"/>
+        </w:rPr>
+        <w:t xml:space="preserve">Youtube ist ein Videoportal zum Anschauen, Teilen und Hochladen von Videos. Auf Youtube findet man </w:t>
+      </w:r>
+      <w:r>
+        <w:rPr>
+          <w:lang w:val="de-CH"/>
+        </w:rPr>
+        <w:t xml:space="preserve">neben professionellen Videos auch Amateur-Videos. Nutzer können einen eigenen Youtube-Kanal erstellen und auch Videos darauf hochladen. Es können Videos bewertet und kommentiert werden. </w:t>
+      </w:r>
+    </w:p>
+    <w:p>
+      <w:pPr>
+        <w:rPr>
+          <w:lang w:val="de-CH"/>
+        </w:rPr>
+      </w:pPr>
+      <w:hyperlink r:id="rId7" w:history="1">
+        <w:r>
+          <w:rPr>
+            <w:rStyle w:val="Hyperlink"/>
+            <w:lang w:val="de-CH"/>
+          </w:rPr>
+          <w:t>Youtube</w:t>
+        </w:r>
+      </w:hyperlink>
     </w:p>
     <w:p>
       <w:pPr>
@@ -152,107 +177,107 @@
           <w:rStyle w:val="berschrift2Zchn"/>
           <w:lang w:val="de-CH"/>
         </w:rPr>
-        <w:t xml:space="preserve"> (Wörter lernen</w:t>
-      </w:r>
-      <w:r>
+        <w:t xml:space="preserve"> </w:t>
+      </w:r>
+    </w:p>
+    <w:p>
+      <w:pPr>
+        <w:rPr>
+          <w:lang w:val="de-CH"/>
+        </w:rPr>
+      </w:pPr>
+      <w:r>
+        <w:rPr>
+          <w:lang w:val="de-CH"/>
+        </w:rPr>
+        <w:t xml:space="preserve">Quizlet ist eine globale Lernplattform mit ansprechenden Tools für Menschen, die verschiedenste Themen mithilfe von Karteikarten oder andere Methoden lernen möchten. </w:t>
+      </w:r>
+      <w:r>
+        <w:rPr>
+          <w:lang w:val="de-CH"/>
+        </w:rPr>
+        <w:br/>
+      </w:r>
+      <w:r>
+        <w:rPr>
+          <w:lang w:val="de-CH"/>
+        </w:rPr>
+        <w:br/>
+      </w:r>
+      <w:hyperlink r:id="rId8" w:history="1">
+        <w:r>
+          <w:rPr>
+            <w:rStyle w:val="Hyperlink"/>
+            <w:lang w:val="de-CH"/>
+          </w:rPr>
+          <w:t>Quizlet</w:t>
+        </w:r>
+      </w:hyperlink>
+    </w:p>
+    <w:p>
+      <w:pPr>
         <w:rPr>
           <w:rStyle w:val="berschrift2Zchn"/>
           <w:lang w:val="de-CH"/>
         </w:rPr>
-        <w:t>, Vocis</w:t>
-      </w:r>
+      </w:pPr>
       <w:r>
         <w:rPr>
           <w:rStyle w:val="berschrift2Zchn"/>
-          <w:lang w:val="de-CH"/>
-        </w:rPr>
-        <w:t>)</w:t>
-      </w:r>
-    </w:p>
-    <w:p>
-      <w:pPr>
-        <w:rPr>
-          <w:lang w:val="de-CH"/>
-        </w:rPr>
-      </w:pPr>
-      <w:r>
-        <w:rPr>
-          <w:lang w:val="de-CH"/>
-        </w:rPr>
-        <w:t>Ich finde Quizlet sehr leicht bedienbar</w:t>
-      </w:r>
-      <w:r>
-        <w:rPr>
-          <w:lang w:val="de-CH"/>
-        </w:rPr>
-        <w:t xml:space="preserve">. Wenn man einen Account hat, kann man ganz unkompliziert seine Wörter erstellen. </w:t>
-      </w:r>
-    </w:p>
-    <w:p>
-      <w:pPr>
+        </w:rPr>
+        <w:t>Ecolm</w:t>
+      </w:r>
+      <w:r>
         <w:rPr>
           <w:rStyle w:val="berschrift2Zchn"/>
           <w:lang w:val="de-CH"/>
         </w:rPr>
-      </w:pPr>
-      <w:r>
-        <w:rPr>
-          <w:rStyle w:val="berschrift2Zchn"/>
-        </w:rPr>
-        <w:t>Ecolm</w:t>
-      </w:r>
-      <w:r>
-        <w:rPr>
-          <w:rStyle w:val="berschrift2Zchn"/>
-          <w:lang w:val="de-CH"/>
-        </w:rPr>
-        <w:t xml:space="preserve"> (TBZ Organisations Website)</w:t>
-      </w:r>
-    </w:p>
-    <w:p>
-      <w:pPr>
-        <w:rPr>
-          <w:lang w:val="de-CH"/>
-        </w:rPr>
-      </w:pPr>
-      <w:r>
-        <w:t xml:space="preserve">Ecolm </w:t>
-      </w:r>
-      <w:r>
-        <w:rPr>
-          <w:lang w:val="de-CH"/>
-        </w:rPr>
-        <w:t xml:space="preserve">ist sehr einfach gestaltet. </w:t>
-      </w:r>
-      <w:r>
-        <w:rPr>
-          <w:lang w:val="de-CH"/>
-        </w:rPr>
-        <w:t xml:space="preserve">Die Seite benutzt fast nur vorgefertigte Befehle wie «Tables», aber es ist nicht schön gestaltet. Man bekommt grad so was man braucht. Es ist aber einfach bedienbar. Man kommt erst auf die </w:t>
-      </w:r>
-      <w:r>
-        <w:rPr>
-          <w:lang w:val="de-CH"/>
-        </w:rPr>
-        <w:t>Seite,</w:t>
-      </w:r>
-      <w:r>
-        <w:rPr>
-          <w:lang w:val="de-CH"/>
-        </w:rPr>
-        <w:t xml:space="preserve"> wenn man sich eingeloggt hat. </w:t>
-      </w:r>
+        <w:t xml:space="preserve"> </w:t>
+      </w:r>
+    </w:p>
+    <w:p>
+      <w:pPr>
+        <w:rPr>
+          <w:lang w:val="de-CH"/>
+        </w:rPr>
+      </w:pPr>
+      <w:r>
+        <w:t>Ecolm ist eine</w:t>
+      </w:r>
+      <w:r>
+        <w:rPr>
+          <w:lang w:val="de-CH"/>
+        </w:rPr>
+        <w:t xml:space="preserve"> Schulorganisationsapplikation von der TBZ. </w:t>
+      </w:r>
+      <w:r>
+        <w:rPr>
+          <w:lang w:val="de-CH"/>
+        </w:rPr>
+        <w:t xml:space="preserve">Hier werden die Absenzen, Noten und Notizen eingetragen. Es können hier auch Onlinetests stattfinden. </w:t>
+      </w:r>
+      <w:hyperlink r:id="rId9" w:history="1">
+        <w:r>
+          <w:rPr>
+            <w:rStyle w:val="Hyperlink"/>
+            <w:lang w:val="de-CH"/>
+          </w:rPr>
+          <w:t>Ecolm</w:t>
+        </w:r>
+      </w:hyperlink>
     </w:p>
     <w:p>
       <w:pPr>
         <w:pStyle w:val="berschrift2"/>
         <w:rPr>
-          <w:lang w:val="de-CH"/>
-        </w:rPr>
-      </w:pPr>
-      <w:r>
-        <w:rPr>
-          <w:lang w:val="de-CH"/>
+          <w:sz w:val="34"/>
+          <w:szCs w:val="34"/>
+        </w:rPr>
+      </w:pPr>
+      <w:r>
+        <w:rPr>
+          <w:sz w:val="34"/>
+          <w:szCs w:val="34"/>
         </w:rPr>
         <w:t>UI and UX Standards (Ranking 1-5)</w:t>
       </w:r>
@@ -549,31 +574,121 @@
               <w:rPr>
                 <w:lang w:val="de-CH"/>
               </w:rPr>
+              <w:t>5</w:t>
+            </w:r>
+          </w:p>
+        </w:tc>
+        <w:tc>
+          <w:tcPr>
+            <w:tcW w:w="865" w:type="dxa"/>
+          </w:tcPr>
+          <w:p>
+            <w:pPr>
+              <w:rPr>
+                <w:lang w:val="de-CH"/>
+              </w:rPr>
+            </w:pPr>
+            <w:r>
+              <w:rPr>
+                <w:lang w:val="de-CH"/>
+              </w:rPr>
+              <w:t>3</w:t>
+            </w:r>
+          </w:p>
+        </w:tc>
+        <w:tc>
+          <w:tcPr>
+            <w:tcW w:w="1108" w:type="dxa"/>
+          </w:tcPr>
+          <w:p>
+            <w:pPr>
+              <w:rPr>
+                <w:lang w:val="de-CH"/>
+              </w:rPr>
+            </w:pPr>
+            <w:r>
+              <w:rPr>
+                <w:lang w:val="de-CH"/>
+              </w:rPr>
+              <w:t>5</w:t>
+            </w:r>
+          </w:p>
+        </w:tc>
+        <w:tc>
+          <w:tcPr>
+            <w:tcW w:w="879" w:type="dxa"/>
+          </w:tcPr>
+          <w:p>
+            <w:pPr>
+              <w:rPr>
+                <w:lang w:val="de-CH"/>
+              </w:rPr>
+            </w:pPr>
+            <w:r>
+              <w:rPr>
+                <w:lang w:val="de-CH"/>
+              </w:rPr>
+              <w:t>5</w:t>
+            </w:r>
+          </w:p>
+        </w:tc>
+        <w:tc>
+          <w:tcPr>
+            <w:tcW w:w="907" w:type="dxa"/>
+          </w:tcPr>
+          <w:p>
+            <w:pPr>
+              <w:rPr>
+                <w:lang w:val="de-CH"/>
+              </w:rPr>
+            </w:pPr>
+            <w:r>
+              <w:rPr>
+                <w:lang w:val="de-CH"/>
+              </w:rPr>
+              <w:t>5</w:t>
+            </w:r>
+          </w:p>
+        </w:tc>
+        <w:tc>
+          <w:tcPr>
+            <w:tcW w:w="1282" w:type="dxa"/>
+          </w:tcPr>
+          <w:p>
+            <w:pPr>
+              <w:rPr>
+                <w:lang w:val="de-CH"/>
+              </w:rPr>
+            </w:pPr>
+            <w:r>
+              <w:rPr>
+                <w:lang w:val="de-CH"/>
+              </w:rPr>
               <w:t>4</w:t>
             </w:r>
           </w:p>
         </w:tc>
         <w:tc>
           <w:tcPr>
-            <w:tcW w:w="865" w:type="dxa"/>
-          </w:tcPr>
-          <w:p>
-            <w:pPr>
-              <w:rPr>
-                <w:lang w:val="de-CH"/>
-              </w:rPr>
-            </w:pPr>
-            <w:r>
-              <w:rPr>
-                <w:lang w:val="de-CH"/>
-              </w:rPr>
-              <w:t>3</w:t>
-            </w:r>
-          </w:p>
-        </w:tc>
-        <w:tc>
-          <w:tcPr>
-            <w:tcW w:w="1108" w:type="dxa"/>
+            <w:tcW w:w="1161" w:type="dxa"/>
+          </w:tcPr>
+          <w:p>
+            <w:pPr>
+              <w:rPr>
+                <w:lang w:val="de-CH"/>
+              </w:rPr>
+            </w:pPr>
+            <w:r>
+              <w:rPr>
+                <w:lang w:val="de-CH"/>
+              </w:rPr>
+              <w:t>4</w:t>
+            </w:r>
+          </w:p>
+        </w:tc>
+        <w:tc>
+          <w:tcPr>
+            <w:tcW w:w="663" w:type="dxa"/>
           </w:tcPr>
           <w:p>
             <w:pPr>
@@ -586,96 +701,6 @@
                 <w:lang w:val="de-CH"/>
               </w:rPr>
               <w:t>5</w:t>
-            </w:r>
-          </w:p>
-        </w:tc>
-        <w:tc>
-          <w:tcPr>
-            <w:tcW w:w="879" w:type="dxa"/>
-          </w:tcPr>
-          <w:p>
-            <w:pPr>
-              <w:rPr>
-                <w:lang w:val="de-CH"/>
-              </w:rPr>
-            </w:pPr>
-            <w:r>
-              <w:rPr>
-                <w:lang w:val="de-CH"/>
-              </w:rPr>
-              <w:t>5</w:t>
-            </w:r>
-          </w:p>
-        </w:tc>
-        <w:tc>
-          <w:tcPr>
-            <w:tcW w:w="907" w:type="dxa"/>
-          </w:tcPr>
-          <w:p>
-            <w:pPr>
-              <w:rPr>
-                <w:lang w:val="de-CH"/>
-              </w:rPr>
-            </w:pPr>
-            <w:r>
-              <w:rPr>
-                <w:lang w:val="de-CH"/>
-              </w:rPr>
-              <w:t>5</w:t>
-            </w:r>
-          </w:p>
-        </w:tc>
-        <w:tc>
-          <w:tcPr>
-            <w:tcW w:w="1282" w:type="dxa"/>
-          </w:tcPr>
-          <w:p>
-            <w:pPr>
-              <w:rPr>
-                <w:lang w:val="de-CH"/>
-              </w:rPr>
-            </w:pPr>
-            <w:r>
-              <w:rPr>
-                <w:lang w:val="de-CH"/>
-              </w:rPr>
-              <w:t>4</w:t>
-            </w:r>
-          </w:p>
-        </w:tc>
-        <w:tc>
-          <w:tcPr>
-            <w:tcW w:w="1161" w:type="dxa"/>
-          </w:tcPr>
-          <w:p>
-            <w:pPr>
-              <w:rPr>
-                <w:lang w:val="de-CH"/>
-              </w:rPr>
-            </w:pPr>
-            <w:r>
-              <w:rPr>
-                <w:lang w:val="de-CH"/>
-              </w:rPr>
-              <w:t>4</w:t>
-            </w:r>
-          </w:p>
-        </w:tc>
-        <w:tc>
-          <w:tcPr>
-            <w:tcW w:w="663" w:type="dxa"/>
-          </w:tcPr>
-          <w:p>
-            <w:pPr>
-              <w:rPr>
-                <w:lang w:val="de-CH"/>
-              </w:rPr>
-            </w:pPr>
-            <w:r>
-              <w:rPr>
-                <w:lang w:val="de-CH"/>
-              </w:rPr>
-              <w:t>4</w:t>
             </w:r>
           </w:p>
         </w:tc>
@@ -731,13 +756,67 @@
               <w:rPr>
                 <w:lang w:val="de-CH"/>
               </w:rPr>
+              <w:t>3</w:t>
+            </w:r>
+          </w:p>
+        </w:tc>
+        <w:tc>
+          <w:tcPr>
+            <w:tcW w:w="865" w:type="dxa"/>
+          </w:tcPr>
+          <w:p>
+            <w:pPr>
+              <w:rPr>
+                <w:lang w:val="de-CH"/>
+              </w:rPr>
+            </w:pPr>
+            <w:r>
+              <w:rPr>
+                <w:lang w:val="de-CH"/>
+              </w:rPr>
+              <w:t>3</w:t>
+            </w:r>
+          </w:p>
+        </w:tc>
+        <w:tc>
+          <w:tcPr>
+            <w:tcW w:w="1108" w:type="dxa"/>
+          </w:tcPr>
+          <w:p>
+            <w:pPr>
+              <w:rPr>
+                <w:lang w:val="de-CH"/>
+              </w:rPr>
+            </w:pPr>
+            <w:r>
+              <w:rPr>
+                <w:lang w:val="de-CH"/>
+              </w:rPr>
+              <w:t>3</w:t>
+            </w:r>
+          </w:p>
+        </w:tc>
+        <w:tc>
+          <w:tcPr>
+            <w:tcW w:w="879" w:type="dxa"/>
+          </w:tcPr>
+          <w:p>
+            <w:pPr>
+              <w:rPr>
+                <w:lang w:val="de-CH"/>
+              </w:rPr>
+            </w:pPr>
+            <w:r>
+              <w:rPr>
+                <w:lang w:val="de-CH"/>
+              </w:rPr>
               <w:t>2</w:t>
             </w:r>
           </w:p>
         </w:tc>
         <w:tc>
           <w:tcPr>
-            <w:tcW w:w="865" w:type="dxa"/>
+            <w:tcW w:w="907" w:type="dxa"/>
           </w:tcPr>
           <w:p>
             <w:pPr>
@@ -755,7 +834,43 @@
         </w:tc>
         <w:tc>
           <w:tcPr>
-            <w:tcW w:w="1108" w:type="dxa"/>
+            <w:tcW w:w="1282" w:type="dxa"/>
+          </w:tcPr>
+          <w:p>
+            <w:pPr>
+              <w:rPr>
+                <w:lang w:val="de-CH"/>
+              </w:rPr>
+            </w:pPr>
+            <w:r>
+              <w:rPr>
+                <w:lang w:val="de-CH"/>
+              </w:rPr>
+              <w:t>5</w:t>
+            </w:r>
+          </w:p>
+        </w:tc>
+        <w:tc>
+          <w:tcPr>
+            <w:tcW w:w="1161" w:type="dxa"/>
+          </w:tcPr>
+          <w:p>
+            <w:pPr>
+              <w:rPr>
+                <w:lang w:val="de-CH"/>
+              </w:rPr>
+            </w:pPr>
+            <w:r>
+              <w:rPr>
+                <w:lang w:val="de-CH"/>
+              </w:rPr>
+              <w:t>5</w:t>
+            </w:r>
+          </w:p>
+        </w:tc>
+        <w:tc>
+          <w:tcPr>
+            <w:tcW w:w="663" w:type="dxa"/>
           </w:tcPr>
           <w:p>
             <w:pPr>
@@ -773,90 +888,6 @@
         </w:tc>
         <w:tc>
           <w:tcPr>
-            <w:tcW w:w="879" w:type="dxa"/>
-          </w:tcPr>
-          <w:p>
-            <w:pPr>
-              <w:rPr>
-                <w:lang w:val="de-CH"/>
-              </w:rPr>
-            </w:pPr>
-            <w:r>
-              <w:rPr>
-                <w:lang w:val="de-CH"/>
-              </w:rPr>
-              <w:t>2</w:t>
-            </w:r>
-          </w:p>
-        </w:tc>
-        <w:tc>
-          <w:tcPr>
-            <w:tcW w:w="907" w:type="dxa"/>
-          </w:tcPr>
-          <w:p>
-            <w:pPr>
-              <w:rPr>
-                <w:lang w:val="de-CH"/>
-              </w:rPr>
-            </w:pPr>
-            <w:r>
-              <w:rPr>
-                <w:lang w:val="de-CH"/>
-              </w:rPr>
-              <w:t>3</w:t>
-            </w:r>
-          </w:p>
-        </w:tc>
-        <w:tc>
-          <w:tcPr>
-            <w:tcW w:w="1282" w:type="dxa"/>
-          </w:tcPr>
-          <w:p>
-            <w:pPr>
-              <w:rPr>
-                <w:lang w:val="de-CH"/>
-              </w:rPr>
-            </w:pPr>
-            <w:r>
-              <w:rPr>
-                <w:lang w:val="de-CH"/>
-              </w:rPr>
-              <w:t>5</w:t>
-            </w:r>
-          </w:p>
-        </w:tc>
-        <w:tc>
-          <w:tcPr>
-            <w:tcW w:w="1161" w:type="dxa"/>
-          </w:tcPr>
-          <w:p>
-            <w:pPr>
-              <w:rPr>
-                <w:lang w:val="de-CH"/>
-              </w:rPr>
-            </w:pPr>
-            <w:r>
-              <w:rPr>
-                <w:lang w:val="de-CH"/>
-              </w:rPr>
-              <w:t>5</w:t>
-            </w:r>
-          </w:p>
-        </w:tc>
-        <w:tc>
-          <w:tcPr>
-            <w:tcW w:w="663" w:type="dxa"/>
-          </w:tcPr>
-          <w:p>
-            <w:pPr>
-              <w:rPr>
-                <w:lang w:val="de-CH"/>
-              </w:rPr>
-            </w:pPr>
-          </w:p>
-        </w:tc>
-        <w:tc>
-          <w:tcPr>
             <w:tcW w:w="1390" w:type="dxa"/>
           </w:tcPr>
           <w:p>
@@ -865,6 +896,12 @@
                 <w:lang w:val="de-CH"/>
               </w:rPr>
             </w:pPr>
+            <w:r>
+              <w:rPr>
+                <w:lang w:val="de-CH"/>
+              </w:rPr>
+              <w:t>4</w:t>
+            </w:r>
           </w:p>
         </w:tc>
       </w:tr>
@@ -904,7 +941,7 @@
               <w:rPr>
                 <w:lang w:val="de-CH"/>
               </w:rPr>
-              <w:t>x</w:t>
+              <w:t>5</w:t>
             </w:r>
           </w:p>
         </w:tc>
@@ -922,7 +959,7 @@
               <w:rPr>
                 <w:lang w:val="de-CH"/>
               </w:rPr>
-              <w:t>x</w:t>
+              <w:t>5</w:t>
             </w:r>
           </w:p>
         </w:tc>
@@ -936,6 +973,12 @@
                 <w:lang w:val="de-CH"/>
               </w:rPr>
             </w:pPr>
+            <w:r>
+              <w:rPr>
+                <w:lang w:val="de-CH"/>
+              </w:rPr>
+              <w:t>4</w:t>
+            </w:r>
           </w:p>
         </w:tc>
         <w:tc>
@@ -952,7 +995,7 @@
               <w:rPr>
                 <w:lang w:val="de-CH"/>
               </w:rPr>
-              <w:t>x</w:t>
+              <w:t>4</w:t>
             </w:r>
           </w:p>
         </w:tc>
@@ -970,7 +1013,7 @@
               <w:rPr>
                 <w:lang w:val="de-CH"/>
               </w:rPr>
-              <w:t>x</w:t>
+              <w:t>4</w:t>
             </w:r>
           </w:p>
         </w:tc>
@@ -984,6 +1027,12 @@
                 <w:lang w:val="de-CH"/>
               </w:rPr>
             </w:pPr>
+            <w:r>
+              <w:rPr>
+                <w:lang w:val="de-CH"/>
+              </w:rPr>
+              <w:t>2</w:t>
+            </w:r>
           </w:p>
         </w:tc>
         <w:tc>
@@ -1000,7 +1049,7 @@
               <w:rPr>
                 <w:lang w:val="de-CH"/>
               </w:rPr>
-              <w:t>x</w:t>
+              <w:t>3</w:t>
             </w:r>
           </w:p>
         </w:tc>
@@ -1014,6 +1063,12 @@
                 <w:lang w:val="de-CH"/>
               </w:rPr>
             </w:pPr>
+            <w:r>
+              <w:rPr>
+                <w:lang w:val="de-CH"/>
+              </w:rPr>
+              <w:t>5</w:t>
+            </w:r>
           </w:p>
         </w:tc>
         <w:tc>
@@ -1026,6 +1081,12 @@
                 <w:lang w:val="de-CH"/>
               </w:rPr>
             </w:pPr>
+            <w:r>
+              <w:rPr>
+                <w:lang w:val="de-CH"/>
+              </w:rPr>
+              <w:t>3</w:t>
+            </w:r>
           </w:p>
         </w:tc>
       </w:tr>
@@ -1065,7 +1126,7 @@
               <w:rPr>
                 <w:lang w:val="de-CH"/>
               </w:rPr>
-              <w:t>x</w:t>
+              <w:t>5</w:t>
             </w:r>
           </w:p>
         </w:tc>
@@ -1079,6 +1140,12 @@
                 <w:lang w:val="de-CH"/>
               </w:rPr>
             </w:pPr>
+            <w:r>
+              <w:rPr>
+                <w:lang w:val="de-CH"/>
+              </w:rPr>
+              <w:t>3</w:t>
+            </w:r>
           </w:p>
         </w:tc>
         <w:tc>
@@ -1091,6 +1158,12 @@
                 <w:lang w:val="de-CH"/>
               </w:rPr>
             </w:pPr>
+            <w:r>
+              <w:rPr>
+                <w:lang w:val="de-CH"/>
+              </w:rPr>
+              <w:t>4</w:t>
+            </w:r>
           </w:p>
         </w:tc>
         <w:tc>
@@ -1103,6 +1176,12 @@
                 <w:lang w:val="de-CH"/>
               </w:rPr>
             </w:pPr>
+            <w:r>
+              <w:rPr>
+                <w:lang w:val="de-CH"/>
+              </w:rPr>
+              <w:t>4</w:t>
+            </w:r>
           </w:p>
         </w:tc>
         <w:tc>
@@ -1115,6 +1194,12 @@
                 <w:lang w:val="de-CH"/>
               </w:rPr>
             </w:pPr>
+            <w:r>
+              <w:rPr>
+                <w:lang w:val="de-CH"/>
+              </w:rPr>
+              <w:t>4</w:t>
+            </w:r>
           </w:p>
         </w:tc>
         <w:tc>
@@ -1127,6 +1212,12 @@
                 <w:lang w:val="de-CH"/>
               </w:rPr>
             </w:pPr>
+            <w:r>
+              <w:rPr>
+                <w:lang w:val="de-CH"/>
+              </w:rPr>
+              <w:t>3</w:t>
+            </w:r>
           </w:p>
         </w:tc>
         <w:tc>
@@ -1139,6 +1230,12 @@
                 <w:lang w:val="de-CH"/>
               </w:rPr>
             </w:pPr>
+            <w:r>
+              <w:rPr>
+                <w:lang w:val="de-CH"/>
+              </w:rPr>
+              <w:t>3</w:t>
+            </w:r>
           </w:p>
         </w:tc>
         <w:tc>
@@ -1151,6 +1248,12 @@
                 <w:lang w:val="de-CH"/>
               </w:rPr>
             </w:pPr>
+            <w:r>
+              <w:rPr>
+                <w:lang w:val="de-CH"/>
+              </w:rPr>
+              <w:t>5</w:t>
+            </w:r>
           </w:p>
         </w:tc>
         <w:tc>
@@ -1163,6 +1266,12 @@
                 <w:lang w:val="de-CH"/>
               </w:rPr>
             </w:pPr>
+            <w:r>
+              <w:rPr>
+                <w:lang w:val="de-CH"/>
+              </w:rPr>
+              <w:t>5</w:t>
+            </w:r>
           </w:p>
         </w:tc>
       </w:tr>
@@ -1476,7 +1585,7 @@
               <w:rPr>
                 <w:lang w:val="de-CH"/>
               </w:rPr>
-              <w:t>x</w:t>
+              <w:t>4</w:t>
             </w:r>
           </w:p>
         </w:tc>
@@ -1490,6 +1599,12 @@
                 <w:lang w:val="de-CH"/>
               </w:rPr>
             </w:pPr>
+            <w:r>
+              <w:rPr>
+                <w:lang w:val="de-CH"/>
+              </w:rPr>
+              <w:t>3</w:t>
+            </w:r>
           </w:p>
         </w:tc>
         <w:tc>
@@ -1502,6 +1617,12 @@
                 <w:lang w:val="de-CH"/>
               </w:rPr>
             </w:pPr>
+            <w:r>
+              <w:rPr>
+                <w:lang w:val="de-CH"/>
+              </w:rPr>
+              <w:t>4</w:t>
+            </w:r>
           </w:p>
         </w:tc>
         <w:tc>
@@ -1514,6 +1635,12 @@
                 <w:lang w:val="de-CH"/>
               </w:rPr>
             </w:pPr>
+            <w:r>
+              <w:rPr>
+                <w:lang w:val="de-CH"/>
+              </w:rPr>
+              <w:t>4</w:t>
+            </w:r>
           </w:p>
         </w:tc>
         <w:tc>
@@ -1526,6 +1653,12 @@
                 <w:lang w:val="de-CH"/>
               </w:rPr>
             </w:pPr>
+            <w:r>
+              <w:rPr>
+                <w:lang w:val="de-CH"/>
+              </w:rPr>
+              <w:t>3</w:t>
+            </w:r>
           </w:p>
         </w:tc>
       </w:tr>
@@ -1562,7 +1695,7 @@
               <w:rPr>
                 <w:lang w:val="de-CH"/>
               </w:rPr>
-              <w:t>x</w:t>
+              <w:t>4</w:t>
             </w:r>
           </w:p>
         </w:tc>
@@ -1576,6 +1709,12 @@
                 <w:lang w:val="de-CH"/>
               </w:rPr>
             </w:pPr>
+            <w:r>
+              <w:rPr>
+                <w:lang w:val="de-CH"/>
+              </w:rPr>
+              <w:t>4</w:t>
+            </w:r>
           </w:p>
         </w:tc>
         <w:tc>
@@ -1588,6 +1727,12 @@
                 <w:lang w:val="de-CH"/>
               </w:rPr>
             </w:pPr>
+            <w:r>
+              <w:rPr>
+                <w:lang w:val="de-CH"/>
+              </w:rPr>
+              <w:t>4</w:t>
+            </w:r>
           </w:p>
         </w:tc>
         <w:tc>
@@ -1604,7 +1749,7 @@
               <w:rPr>
                 <w:lang w:val="de-CH"/>
               </w:rPr>
-              <w:t>x</w:t>
+              <w:t>5</w:t>
             </w:r>
           </w:p>
         </w:tc>
@@ -1618,6 +1763,12 @@
                 <w:lang w:val="de-CH"/>
               </w:rPr>
             </w:pPr>
+            <w:r>
+              <w:rPr>
+                <w:lang w:val="de-CH"/>
+              </w:rPr>
+              <w:t>5</w:t>
+            </w:r>
           </w:p>
         </w:tc>
       </w:tr>
@@ -1654,7 +1805,7 @@
               <w:rPr>
                 <w:lang w:val="de-CH"/>
               </w:rPr>
-              <w:t>x</w:t>
+              <w:t>5</w:t>
             </w:r>
           </w:p>
         </w:tc>
@@ -1668,6 +1819,12 @@
                 <w:lang w:val="de-CH"/>
               </w:rPr>
             </w:pPr>
+            <w:r>
+              <w:rPr>
+                <w:lang w:val="de-CH"/>
+              </w:rPr>
+              <w:t>4</w:t>
+            </w:r>
           </w:p>
         </w:tc>
         <w:tc>
@@ -1680,6 +1837,12 @@
                 <w:lang w:val="de-CH"/>
               </w:rPr>
             </w:pPr>
+            <w:r>
+              <w:rPr>
+                <w:lang w:val="de-CH"/>
+              </w:rPr>
+              <w:t>4</w:t>
+            </w:r>
           </w:p>
         </w:tc>
         <w:tc>
@@ -1692,6 +1855,12 @@
                 <w:lang w:val="de-CH"/>
               </w:rPr>
             </w:pPr>
+            <w:r>
+              <w:rPr>
+                <w:lang w:val="de-CH"/>
+              </w:rPr>
+              <w:t>4</w:t>
+            </w:r>
           </w:p>
         </w:tc>
         <w:tc>
@@ -1704,6 +1873,12 @@
                 <w:lang w:val="de-CH"/>
               </w:rPr>
             </w:pPr>
+            <w:r>
+              <w:rPr>
+                <w:lang w:val="de-CH"/>
+              </w:rPr>
+              <w:t>5</w:t>
+            </w:r>
           </w:p>
         </w:tc>
       </w:tr>
@@ -1781,7 +1956,7 @@
                     </pic:cNvPicPr>
                   </pic:nvPicPr>
                   <pic:blipFill>
-                    <a:blip r:embed="rId6">
+                    <a:blip r:embed="rId10">
                       <a:extLst>
                         <a:ext uri="{28A0092B-C50C-407E-A947-70E740481C1C}">
                           <a14:useLocalDpi xmlns:a14="http://schemas.microsoft.com/office/drawing/2010/main" val="0"/>
@@ -1817,11 +1992,15 @@
       <w:pPr>
         <w:pStyle w:val="berschrift1"/>
         <w:rPr>
-          <w:lang w:val="de-CH"/>
-        </w:rPr>
-      </w:pPr>
-      <w:r>
-        <w:rPr>
+          <w:sz w:val="34"/>
+          <w:szCs w:val="34"/>
+          <w:lang w:val="de-CH"/>
+        </w:rPr>
+      </w:pPr>
+      <w:r>
+        <w:rPr>
+          <w:sz w:val="34"/>
+          <w:szCs w:val="34"/>
           <w:lang w:val="de-CH"/>
         </w:rPr>
         <w:t xml:space="preserve">Fehlerhandling </w:t>
@@ -1926,7 +2105,7 @@
                     <pic:cNvPicPr/>
                   </pic:nvPicPr>
                   <pic:blipFill>
-                    <a:blip r:embed="rId7">
+                    <a:blip r:embed="rId11">
                       <a:extLst>
                         <a:ext uri="{28A0092B-C50C-407E-A947-70E740481C1C}">
                           <a14:useLocalDpi xmlns:a14="http://schemas.microsoft.com/office/drawing/2010/main" val="0"/>
@@ -2123,7 +2302,7 @@
                     <pic:cNvPicPr/>
                   </pic:nvPicPr>
                   <pic:blipFill>
-                    <a:blip r:embed="rId8">
+                    <a:blip r:embed="rId12">
                       <a:extLst>
                         <a:ext uri="{28A0092B-C50C-407E-A947-70E740481C1C}">
                           <a14:useLocalDpi xmlns:a14="http://schemas.microsoft.com/office/drawing/2010/main" val="0"/>
@@ -2255,11 +2434,15 @@
       <w:pPr>
         <w:pStyle w:val="berschrift1"/>
         <w:rPr>
-          <w:lang w:val="de-CH"/>
-        </w:rPr>
-      </w:pPr>
-      <w:r>
-        <w:rPr>
+          <w:sz w:val="34"/>
+          <w:szCs w:val="34"/>
+          <w:lang w:val="de-CH"/>
+        </w:rPr>
+      </w:pPr>
+      <w:r>
+        <w:rPr>
+          <w:sz w:val="34"/>
+          <w:szCs w:val="34"/>
           <w:lang w:val="de-CH"/>
         </w:rPr>
         <w:lastRenderedPageBreak/>
@@ -2330,7 +2513,7 @@
                     <pic:cNvPicPr/>
                   </pic:nvPicPr>
                   <pic:blipFill>
-                    <a:blip r:embed="rId9" cstate="print">
+                    <a:blip r:embed="rId13" cstate="print">
                       <a:extLst>
                         <a:ext uri="{28A0092B-C50C-407E-A947-70E740481C1C}">
                           <a14:useLocalDpi xmlns:a14="http://schemas.microsoft.com/office/drawing/2010/main" val="0"/>
@@ -2471,7 +2654,7 @@
                     <pic:cNvPicPr/>
                   </pic:nvPicPr>
                   <pic:blipFill>
-                    <a:blip r:embed="rId10" cstate="print">
+                    <a:blip r:embed="rId14" cstate="print">
                       <a:extLst>
                         <a:ext uri="{28A0092B-C50C-407E-A947-70E740481C1C}">
                           <a14:useLocalDpi xmlns:a14="http://schemas.microsoft.com/office/drawing/2010/main" val="0"/>
@@ -2575,7 +2758,7 @@
                     <pic:cNvPicPr/>
                   </pic:nvPicPr>
                   <pic:blipFill>
-                    <a:blip r:embed="rId11" cstate="print">
+                    <a:blip r:embed="rId15" cstate="print">
                       <a:extLst>
                         <a:ext uri="{28A0092B-C50C-407E-A947-70E740481C1C}">
                           <a14:useLocalDpi xmlns:a14="http://schemas.microsoft.com/office/drawing/2010/main" val="0"/>
@@ -2617,13 +2800,6 @@
     </w:p>
     <w:p>
       <w:pPr>
-        <w:rPr>
-          <w:lang w:val="de-CH"/>
-        </w:rPr>
-      </w:pPr>
-    </w:p>
-    <w:p>
-      <w:pPr>
         <w:pStyle w:val="berschrift2"/>
         <w:rPr>
           <w:lang w:val="de-CH"/>
@@ -2634,7 +2810,6 @@
           <w:noProof/>
           <w:lang w:val="de-CH"/>
         </w:rPr>
-        <w:lastRenderedPageBreak/>
         <w:drawing>
           <wp:anchor distT="0" distB="0" distL="114300" distR="114300" simplePos="0" relativeHeight="251664384" behindDoc="0" locked="0" layoutInCell="1" allowOverlap="1" wp14:anchorId="68BF4A40" wp14:editId="6CFD71F9">
             <wp:simplePos x="0" y="0"/>
@@ -2667,7 +2842,7 @@
                     <pic:cNvPicPr/>
                   </pic:nvPicPr>
                   <pic:blipFill>
-                    <a:blip r:embed="rId12" cstate="print">
+                    <a:blip r:embed="rId16" cstate="print">
                       <a:extLst>
                         <a:ext uri="{28A0092B-C50C-407E-A947-70E740481C1C}">
                           <a14:useLocalDpi xmlns:a14="http://schemas.microsoft.com/office/drawing/2010/main" val="0"/>
@@ -2773,12 +2948,992 @@
       <w:pPr>
         <w:pStyle w:val="berschrift1"/>
         <w:rPr>
-          <w:lang w:val="de-CH"/>
-        </w:rPr>
-      </w:pPr>
-      <w:r>
-        <w:rPr>
-          <w:lang w:val="de-CH"/>
+          <w:sz w:val="34"/>
+          <w:szCs w:val="34"/>
+          <w:lang w:val="de-CH"/>
+        </w:rPr>
+      </w:pPr>
+      <w:r>
+        <w:rPr>
+          <w:sz w:val="34"/>
+          <w:szCs w:val="34"/>
+          <w:lang w:val="de-CH"/>
+        </w:rPr>
+        <w:lastRenderedPageBreak/>
+        <w:t>Hilfestellungen</w:t>
+      </w:r>
+    </w:p>
+    <w:p>
+      <w:pPr>
+        <w:rPr>
+          <w:lang w:val="de-CH"/>
+        </w:rPr>
+      </w:pPr>
+    </w:p>
+    <w:p>
+      <w:pPr>
+        <w:pStyle w:val="berschrift2"/>
+        <w:rPr>
+          <w:lang w:val="de-CH"/>
+        </w:rPr>
+      </w:pPr>
+      <w:r>
+        <w:rPr>
+          <w:lang w:val="de-CH"/>
+        </w:rPr>
+        <w:t>Youtube</w:t>
+      </w:r>
+    </w:p>
+    <w:p>
+      <w:pPr>
+        <w:rPr>
+          <w:lang w:val="de-CH"/>
+        </w:rPr>
+      </w:pPr>
+      <w:r>
+        <w:rPr>
+          <w:noProof/>
+          <w:lang w:val="de-CH"/>
+        </w:rPr>
+        <w:drawing>
+          <wp:anchor distT="0" distB="0" distL="114300" distR="114300" simplePos="0" relativeHeight="251665408" behindDoc="0" locked="0" layoutInCell="1" allowOverlap="1" wp14:anchorId="03C07C2F" wp14:editId="6A125BF1">
+            <wp:simplePos x="0" y="0"/>
+            <wp:positionH relativeFrom="margin">
+              <wp:align>right</wp:align>
+            </wp:positionH>
+            <wp:positionV relativeFrom="paragraph">
+              <wp:posOffset>650348</wp:posOffset>
+            </wp:positionV>
+            <wp:extent cx="5731510" cy="441960"/>
+            <wp:effectExtent l="0" t="0" r="2540" b="0"/>
+            <wp:wrapThrough wrapText="bothSides">
+              <wp:wrapPolygon edited="0">
+                <wp:start x="19887" y="0"/>
+                <wp:lineTo x="0" y="931"/>
+                <wp:lineTo x="0" y="20483"/>
+                <wp:lineTo x="21538" y="20483"/>
+                <wp:lineTo x="21538" y="931"/>
+                <wp:lineTo x="20820" y="0"/>
+                <wp:lineTo x="19887" y="0"/>
+              </wp:wrapPolygon>
+            </wp:wrapThrough>
+            <wp:docPr id="7" name="Grafik 7"/>
+            <wp:cNvGraphicFramePr>
+              <a:graphicFrameLocks xmlns:a="http://schemas.openxmlformats.org/drawingml/2006/main" noChangeAspect="1"/>
+            </wp:cNvGraphicFramePr>
+            <a:graphic xmlns:a="http://schemas.openxmlformats.org/drawingml/2006/main">
+              <a:graphicData uri="http://schemas.openxmlformats.org/drawingml/2006/picture">
+                <pic:pic xmlns:pic="http://schemas.openxmlformats.org/drawingml/2006/picture">
+                  <pic:nvPicPr>
+                    <pic:cNvPr id="1" name=""/>
+                    <pic:cNvPicPr/>
+                  </pic:nvPicPr>
+                  <pic:blipFill>
+                    <a:blip r:embed="rId17">
+                      <a:extLst>
+                        <a:ext uri="{28A0092B-C50C-407E-A947-70E740481C1C}">
+                          <a14:useLocalDpi xmlns:a14="http://schemas.microsoft.com/office/drawing/2010/main" val="0"/>
+                        </a:ext>
+                      </a:extLst>
+                    </a:blip>
+                    <a:stretch>
+                      <a:fillRect/>
+                    </a:stretch>
+                  </pic:blipFill>
+                  <pic:spPr>
+                    <a:xfrm>
+                      <a:off x="0" y="0"/>
+                      <a:ext cx="5731510" cy="441960"/>
+                    </a:xfrm>
+                    <a:prstGeom prst="rect">
+                      <a:avLst/>
+                    </a:prstGeom>
+                  </pic:spPr>
+                </pic:pic>
+              </a:graphicData>
+            </a:graphic>
+          </wp:anchor>
+        </w:drawing>
+      </w:r>
+      <w:r>
+        <w:rPr>
+          <w:lang w:val="de-CH"/>
+        </w:rPr>
+        <w:t xml:space="preserve">Bei Youtube gibt es neben der Suchleiste eine Mikronfunktion. Man kann mit seiner Stimme sein Suchresultat suchen. Das ist eine sehr gute Hilfestellung, weil es viel schneller geht und man muss nicht auf der Tastatur tippen. </w:t>
+      </w:r>
+    </w:p>
+    <w:p>
+      <w:pPr>
+        <w:pStyle w:val="berschrift2"/>
+        <w:rPr>
+          <w:lang w:val="de-CH"/>
+        </w:rPr>
+      </w:pPr>
+    </w:p>
+    <w:p>
+      <w:pPr>
+        <w:pStyle w:val="berschrift2"/>
+        <w:rPr>
+          <w:lang w:val="de-CH"/>
+        </w:rPr>
+      </w:pPr>
+      <w:r>
+        <w:rPr>
+          <w:lang w:val="de-CH"/>
+        </w:rPr>
+        <w:t>Ecolm</w:t>
+      </w:r>
+    </w:p>
+    <w:p>
+      <w:pPr>
+        <w:rPr>
+          <w:lang w:val="de-CH"/>
+        </w:rPr>
+      </w:pPr>
+      <w:r>
+        <w:rPr>
+          <w:noProof/>
+          <w:lang w:val="de-CH"/>
+        </w:rPr>
+        <w:drawing>
+          <wp:anchor distT="0" distB="0" distL="114300" distR="114300" simplePos="0" relativeHeight="251666432" behindDoc="0" locked="0" layoutInCell="1" allowOverlap="1" wp14:anchorId="113A1FE7" wp14:editId="1DABA2F3">
+            <wp:simplePos x="0" y="0"/>
+            <wp:positionH relativeFrom="column">
+              <wp:posOffset>4654756</wp:posOffset>
+            </wp:positionH>
+            <wp:positionV relativeFrom="paragraph">
+              <wp:posOffset>6020</wp:posOffset>
+            </wp:positionV>
+            <wp:extent cx="971550" cy="996950"/>
+            <wp:effectExtent l="0" t="0" r="0" b="0"/>
+            <wp:wrapThrough wrapText="bothSides">
+              <wp:wrapPolygon edited="0">
+                <wp:start x="0" y="0"/>
+                <wp:lineTo x="0" y="21050"/>
+                <wp:lineTo x="21176" y="21050"/>
+                <wp:lineTo x="21176" y="0"/>
+                <wp:lineTo x="0" y="0"/>
+              </wp:wrapPolygon>
+            </wp:wrapThrough>
+            <wp:docPr id="9" name="Grafik 9"/>
+            <wp:cNvGraphicFramePr>
+              <a:graphicFrameLocks xmlns:a="http://schemas.openxmlformats.org/drawingml/2006/main" noChangeAspect="1"/>
+            </wp:cNvGraphicFramePr>
+            <a:graphic xmlns:a="http://schemas.openxmlformats.org/drawingml/2006/main">
+              <a:graphicData uri="http://schemas.openxmlformats.org/drawingml/2006/picture">
+                <pic:pic xmlns:pic="http://schemas.openxmlformats.org/drawingml/2006/picture">
+                  <pic:nvPicPr>
+                    <pic:cNvPr id="1" name=""/>
+                    <pic:cNvPicPr/>
+                  </pic:nvPicPr>
+                  <pic:blipFill>
+                    <a:blip r:embed="rId18">
+                      <a:extLst>
+                        <a:ext uri="{28A0092B-C50C-407E-A947-70E740481C1C}">
+                          <a14:useLocalDpi xmlns:a14="http://schemas.microsoft.com/office/drawing/2010/main" val="0"/>
+                        </a:ext>
+                      </a:extLst>
+                    </a:blip>
+                    <a:stretch>
+                      <a:fillRect/>
+                    </a:stretch>
+                  </pic:blipFill>
+                  <pic:spPr>
+                    <a:xfrm>
+                      <a:off x="0" y="0"/>
+                      <a:ext cx="971550" cy="996950"/>
+                    </a:xfrm>
+                    <a:prstGeom prst="rect">
+                      <a:avLst/>
+                    </a:prstGeom>
+                  </pic:spPr>
+                </pic:pic>
+              </a:graphicData>
+            </a:graphic>
+          </wp:anchor>
+        </w:drawing>
+      </w:r>
+      <w:r>
+        <w:rPr>
+          <w:lang w:val="de-CH"/>
+        </w:rPr>
+        <w:t xml:space="preserve">Ich habe keine richtige Hilfestellung bei Ecolm gefunden, weil es nicht sehr viel beinhaltet. Aber man kann die Sprache umstellen, wenn man dies auch als Hilfestellung betrachtet. </w:t>
+      </w:r>
+    </w:p>
+    <w:p>
+      <w:pPr>
+        <w:rPr>
+          <w:lang w:val="de-CH"/>
+        </w:rPr>
+      </w:pPr>
+    </w:p>
+    <w:p>
+      <w:pPr>
+        <w:pStyle w:val="berschrift2"/>
+        <w:rPr>
+          <w:lang w:val="de-CH"/>
+        </w:rPr>
+      </w:pPr>
+    </w:p>
+    <w:p>
+      <w:pPr>
+        <w:pStyle w:val="berschrift2"/>
+        <w:rPr>
+          <w:lang w:val="de-CH"/>
+        </w:rPr>
+      </w:pPr>
+    </w:p>
+    <w:p>
+      <w:pPr>
+        <w:pStyle w:val="berschrift2"/>
+        <w:rPr>
+          <w:lang w:val="de-CH"/>
+        </w:rPr>
+      </w:pPr>
+    </w:p>
+    <w:p>
+      <w:pPr>
+        <w:pStyle w:val="berschrift2"/>
+        <w:rPr>
+          <w:lang w:val="de-CH"/>
+        </w:rPr>
+      </w:pPr>
+      <w:r>
+        <w:rPr>
+          <w:lang w:val="de-CH"/>
+        </w:rPr>
+        <w:t>Discord</w:t>
+      </w:r>
+    </w:p>
+    <w:p>
+      <w:pPr>
+        <w:rPr>
+          <w:lang w:val="de-CH"/>
+        </w:rPr>
+      </w:pPr>
+      <w:r>
+        <w:rPr>
+          <w:lang w:val="de-CH"/>
+        </w:rPr>
+        <w:t xml:space="preserve">Bei Discord gibt es ein «Finde oder starte ein Gespräch» Suchefeld. Hier kann man entweder einen Freund oder einen Community-Server suchen. </w:t>
+      </w:r>
+      <w:r>
+        <w:rPr>
+          <w:lang w:val="de-CH"/>
+        </w:rPr>
+        <w:t xml:space="preserve">Das ist nützlich, wenn man sehr viele Freunde oder Server hat und den Überblick verliert. </w:t>
+      </w:r>
+      <w:r>
+        <w:rPr>
+          <w:lang w:val="de-CH"/>
+        </w:rPr>
+        <w:t>Mit dem Suchfeld</w:t>
+      </w:r>
+      <w:r>
+        <w:rPr>
+          <w:lang w:val="de-CH"/>
+        </w:rPr>
+        <w:t xml:space="preserve"> findet man alles sehr schnell und unkompliziert. </w:t>
+      </w:r>
+      <w:r>
+        <w:rPr>
+          <w:noProof/>
+          <w:lang w:val="de-CH"/>
+        </w:rPr>
+        <w:drawing>
+          <wp:inline distT="0" distB="0" distL="0" distR="0" wp14:anchorId="15A3E231" wp14:editId="4B291DB5">
+            <wp:extent cx="5073911" cy="2940201"/>
+            <wp:effectExtent l="0" t="0" r="0" b="0"/>
+            <wp:docPr id="10" name="Grafik 10" descr="Ein Bild, das Text enthält.&#10;&#10;Automatisch generierte Beschreibung"/>
+            <wp:cNvGraphicFramePr>
+              <a:graphicFrameLocks xmlns:a="http://schemas.openxmlformats.org/drawingml/2006/main" noChangeAspect="1"/>
+            </wp:cNvGraphicFramePr>
+            <a:graphic xmlns:a="http://schemas.openxmlformats.org/drawingml/2006/main">
+              <a:graphicData uri="http://schemas.openxmlformats.org/drawingml/2006/picture">
+                <pic:pic xmlns:pic="http://schemas.openxmlformats.org/drawingml/2006/picture">
+                  <pic:nvPicPr>
+                    <pic:cNvPr id="10" name="Grafik 10" descr="Ein Bild, das Text enthält.&#10;&#10;Automatisch generierte Beschreibung"/>
+                    <pic:cNvPicPr/>
+                  </pic:nvPicPr>
+                  <pic:blipFill>
+                    <a:blip r:embed="rId19"/>
+                    <a:stretch>
+                      <a:fillRect/>
+                    </a:stretch>
+                  </pic:blipFill>
+                  <pic:spPr>
+                    <a:xfrm>
+                      <a:off x="0" y="0"/>
+                      <a:ext cx="5073911" cy="2940201"/>
+                    </a:xfrm>
+                    <a:prstGeom prst="rect">
+                      <a:avLst/>
+                    </a:prstGeom>
+                  </pic:spPr>
+                </pic:pic>
+              </a:graphicData>
+            </a:graphic>
+          </wp:inline>
+        </w:drawing>
+      </w:r>
+    </w:p>
+    <w:p>
+      <w:pPr>
+        <w:pStyle w:val="berschrift2"/>
+        <w:rPr>
+          <w:lang w:val="de-CH"/>
+        </w:rPr>
+      </w:pPr>
+      <w:r>
+        <w:rPr>
+          <w:lang w:val="de-CH"/>
+        </w:rPr>
+        <w:lastRenderedPageBreak/>
+        <w:t>Quizlet</w:t>
+      </w:r>
+    </w:p>
+    <w:p>
+      <w:pPr>
+        <w:rPr>
+          <w:lang w:val="de-CH"/>
+        </w:rPr>
+      </w:pPr>
+      <w:r>
+        <w:rPr>
+          <w:lang w:val="de-CH"/>
+        </w:rPr>
+        <w:t xml:space="preserve">Bei Quizlet kann man Ordner erstellen. Dort drin kann man verschiedene Lernsets reinpacken. Ich finde das kann einem Helfen, Ordnung zu schaffen. Denn man kann zum Beispiel alle Lernsets mit Englisch in einen Ordner «Englisch» packen. </w:t>
+      </w:r>
+    </w:p>
+    <w:p>
+      <w:pPr>
+        <w:rPr>
+          <w:lang w:val="de-CH"/>
+        </w:rPr>
+      </w:pPr>
+      <w:r>
+        <w:rPr>
+          <w:noProof/>
+          <w:lang w:val="de-CH"/>
+        </w:rPr>
+        <w:drawing>
+          <wp:anchor distT="0" distB="0" distL="114300" distR="114300" simplePos="0" relativeHeight="251667456" behindDoc="0" locked="0" layoutInCell="1" allowOverlap="1" wp14:anchorId="7A0FC1B6" wp14:editId="03624C22">
+            <wp:simplePos x="0" y="0"/>
+            <wp:positionH relativeFrom="margin">
+              <wp:align>left</wp:align>
+            </wp:positionH>
+            <wp:positionV relativeFrom="paragraph">
+              <wp:posOffset>162008</wp:posOffset>
+            </wp:positionV>
+            <wp:extent cx="4880610" cy="1839595"/>
+            <wp:effectExtent l="0" t="0" r="0" b="8255"/>
+            <wp:wrapThrough wrapText="bothSides">
+              <wp:wrapPolygon edited="0">
+                <wp:start x="0" y="0"/>
+                <wp:lineTo x="0" y="21473"/>
+                <wp:lineTo x="21499" y="21473"/>
+                <wp:lineTo x="21499" y="0"/>
+                <wp:lineTo x="0" y="0"/>
+              </wp:wrapPolygon>
+            </wp:wrapThrough>
+            <wp:docPr id="11" name="Grafik 11" descr="Ein Bild, das Text, Monitor, Screenshot, Bildschirm enthält.&#10;&#10;Automatisch generierte Beschreibung"/>
+            <wp:cNvGraphicFramePr>
+              <a:graphicFrameLocks xmlns:a="http://schemas.openxmlformats.org/drawingml/2006/main" noChangeAspect="1"/>
+            </wp:cNvGraphicFramePr>
+            <a:graphic xmlns:a="http://schemas.openxmlformats.org/drawingml/2006/main">
+              <a:graphicData uri="http://schemas.openxmlformats.org/drawingml/2006/picture">
+                <pic:pic xmlns:pic="http://schemas.openxmlformats.org/drawingml/2006/picture">
+                  <pic:nvPicPr>
+                    <pic:cNvPr id="11" name="Grafik 11" descr="Ein Bild, das Text, Monitor, Screenshot, Bildschirm enthält.&#10;&#10;Automatisch generierte Beschreibung"/>
+                    <pic:cNvPicPr/>
+                  </pic:nvPicPr>
+                  <pic:blipFill>
+                    <a:blip r:embed="rId20" cstate="print">
+                      <a:extLst>
+                        <a:ext uri="{28A0092B-C50C-407E-A947-70E740481C1C}">
+                          <a14:useLocalDpi xmlns:a14="http://schemas.microsoft.com/office/drawing/2010/main" val="0"/>
+                        </a:ext>
+                      </a:extLst>
+                    </a:blip>
+                    <a:stretch>
+                      <a:fillRect/>
+                    </a:stretch>
+                  </pic:blipFill>
+                  <pic:spPr>
+                    <a:xfrm>
+                      <a:off x="0" y="0"/>
+                      <a:ext cx="4880610" cy="1839595"/>
+                    </a:xfrm>
+                    <a:prstGeom prst="rect">
+                      <a:avLst/>
+                    </a:prstGeom>
+                  </pic:spPr>
+                </pic:pic>
+              </a:graphicData>
+            </a:graphic>
+            <wp14:sizeRelH relativeFrom="margin">
+              <wp14:pctWidth>0</wp14:pctWidth>
+            </wp14:sizeRelH>
+            <wp14:sizeRelV relativeFrom="margin">
+              <wp14:pctHeight>0</wp14:pctHeight>
+            </wp14:sizeRelV>
+          </wp:anchor>
+        </w:drawing>
+      </w:r>
+    </w:p>
+    <w:p>
+      <w:pPr>
+        <w:pStyle w:val="berschrift1"/>
+        <w:rPr>
+          <w:lang w:val="de-CH"/>
+        </w:rPr>
+      </w:pPr>
+    </w:p>
+    <w:p>
+      <w:pPr>
+        <w:pStyle w:val="berschrift1"/>
+        <w:rPr>
+          <w:lang w:val="de-CH"/>
+        </w:rPr>
+      </w:pPr>
+    </w:p>
+    <w:p>
+      <w:pPr>
+        <w:pStyle w:val="berschrift1"/>
+        <w:rPr>
+          <w:lang w:val="de-CH"/>
+        </w:rPr>
+      </w:pPr>
+    </w:p>
+    <w:p>
+      <w:pPr>
+        <w:pStyle w:val="berschrift1"/>
+        <w:rPr>
+          <w:lang w:val="de-CH"/>
+        </w:rPr>
+      </w:pPr>
+    </w:p>
+    <w:p>
+      <w:pPr>
+        <w:pStyle w:val="berschrift1"/>
+        <w:rPr>
+          <w:lang w:val="de-CH"/>
+        </w:rPr>
+      </w:pPr>
+    </w:p>
+    <w:p>
+      <w:pPr>
+        <w:pStyle w:val="berschrift1"/>
+        <w:rPr>
+          <w:lang w:val="de-CH"/>
+        </w:rPr>
+      </w:pPr>
+    </w:p>
+    <w:p>
+      <w:pPr>
+        <w:pStyle w:val="berschrift1"/>
+        <w:rPr>
+          <w:sz w:val="34"/>
+          <w:szCs w:val="34"/>
+          <w:lang w:val="de-CH"/>
+        </w:rPr>
+      </w:pPr>
+      <w:r>
+        <w:rPr>
+          <w:sz w:val="34"/>
+          <w:szCs w:val="34"/>
+          <w:lang w:val="de-CH"/>
+        </w:rPr>
+        <w:t>Style Guides</w:t>
+      </w:r>
+    </w:p>
+    <w:p>
+      <w:pPr>
+        <w:pStyle w:val="berschrift2"/>
+        <w:rPr>
+          <w:lang w:val="de-CH"/>
+        </w:rPr>
+      </w:pPr>
+      <w:r>
+        <w:rPr>
+          <w:lang w:val="de-CH"/>
+        </w:rPr>
+        <w:t>Youtube</w:t>
+      </w:r>
+    </w:p>
+    <w:p>
+      <w:pPr>
+        <w:rPr>
+          <w:lang w:val="de-CH"/>
+        </w:rPr>
+      </w:pPr>
+      <w:r>
+        <w:rPr>
+          <w:lang w:val="de-CH"/>
+        </w:rPr>
+        <w:t xml:space="preserve">Youtube verwendet die Farben Schwarz, Rot und Weiss. Man hat extra die Videovorschläge möglichst gross gemacht, damit man dort am besten draufklicken kann. Die Abstände der Videos sind auch ein wenig gross, das macht es aber auch gut. Denn so sieht es schöner aus, die Videos haben Platz. </w:t>
+      </w:r>
+    </w:p>
+    <w:p>
+      <w:pPr>
+        <w:rPr>
+          <w:lang w:val="de-CH"/>
+        </w:rPr>
+      </w:pPr>
+    </w:p>
+    <w:p>
+      <w:pPr>
+        <w:rPr>
+          <w:lang w:val="de-CH"/>
+        </w:rPr>
+      </w:pPr>
+      <w:r>
+        <w:rPr>
+          <w:noProof/>
+          <w:lang w:val="de-CH"/>
+        </w:rPr>
+        <w:drawing>
+          <wp:inline distT="0" distB="0" distL="0" distR="0" wp14:anchorId="16D7A868" wp14:editId="4AFBD01F">
+            <wp:extent cx="5731510" cy="2607945"/>
+            <wp:effectExtent l="0" t="0" r="2540" b="1905"/>
+            <wp:docPr id="12" name="Grafik 12"/>
+            <wp:cNvGraphicFramePr>
+              <a:graphicFrameLocks xmlns:a="http://schemas.openxmlformats.org/drawingml/2006/main" noChangeAspect="1"/>
+            </wp:cNvGraphicFramePr>
+            <a:graphic xmlns:a="http://schemas.openxmlformats.org/drawingml/2006/main">
+              <a:graphicData uri="http://schemas.openxmlformats.org/drawingml/2006/picture">
+                <pic:pic xmlns:pic="http://schemas.openxmlformats.org/drawingml/2006/picture">
+                  <pic:nvPicPr>
+                    <pic:cNvPr id="1" name=""/>
+                    <pic:cNvPicPr/>
+                  </pic:nvPicPr>
+                  <pic:blipFill>
+                    <a:blip r:embed="rId21"/>
+                    <a:stretch>
+                      <a:fillRect/>
+                    </a:stretch>
+                  </pic:blipFill>
+                  <pic:spPr>
+                    <a:xfrm>
+                      <a:off x="0" y="0"/>
+                      <a:ext cx="5731510" cy="2607945"/>
+                    </a:xfrm>
+                    <a:prstGeom prst="rect">
+                      <a:avLst/>
+                    </a:prstGeom>
+                  </pic:spPr>
+                </pic:pic>
+              </a:graphicData>
+            </a:graphic>
+          </wp:inline>
+        </w:drawing>
+      </w:r>
+    </w:p>
+    <w:p>
+      <w:pPr>
+        <w:pStyle w:val="berschrift1"/>
+        <w:rPr>
+          <w:lang w:val="de-CH"/>
+        </w:rPr>
+      </w:pPr>
+    </w:p>
+    <w:p>
+      <w:pPr>
+        <w:pStyle w:val="berschrift2"/>
+        <w:rPr>
+          <w:lang w:val="de-CH"/>
+        </w:rPr>
+      </w:pPr>
+    </w:p>
+    <w:p>
+      <w:pPr>
+        <w:pStyle w:val="berschrift2"/>
+        <w:rPr>
+          <w:lang w:val="de-CH"/>
+        </w:rPr>
+      </w:pPr>
+    </w:p>
+    <w:p>
+      <w:pPr>
+        <w:pStyle w:val="berschrift2"/>
+        <w:rPr>
+          <w:lang w:val="de-CH"/>
+        </w:rPr>
+      </w:pPr>
+    </w:p>
+    <w:p>
+      <w:pPr>
+        <w:pStyle w:val="berschrift2"/>
+        <w:rPr>
+          <w:lang w:val="de-CH"/>
+        </w:rPr>
+      </w:pPr>
+    </w:p>
+    <w:p>
+      <w:pPr>
+        <w:pStyle w:val="berschrift2"/>
+        <w:rPr>
+          <w:lang w:val="de-CH"/>
+        </w:rPr>
+      </w:pPr>
+    </w:p>
+    <w:p>
+      <w:pPr>
+        <w:pStyle w:val="berschrift2"/>
+        <w:rPr>
+          <w:lang w:val="de-CH"/>
+        </w:rPr>
+      </w:pPr>
+      <w:r>
+        <w:rPr>
+          <w:lang w:val="de-CH"/>
+        </w:rPr>
+        <w:t>Discord</w:t>
+      </w:r>
+    </w:p>
+    <w:p>
+      <w:pPr>
+        <w:rPr>
+          <w:lang w:val="de-CH"/>
+        </w:rPr>
+      </w:pPr>
+      <w:r>
+        <w:rPr>
+          <w:noProof/>
+          <w:lang w:val="de-CH"/>
+        </w:rPr>
+        <w:drawing>
+          <wp:anchor distT="0" distB="0" distL="114300" distR="114300" simplePos="0" relativeHeight="251668480" behindDoc="0" locked="0" layoutInCell="1" allowOverlap="1" wp14:anchorId="47E2A4E7" wp14:editId="2279720F">
+            <wp:simplePos x="0" y="0"/>
+            <wp:positionH relativeFrom="margin">
+              <wp:align>right</wp:align>
+            </wp:positionH>
+            <wp:positionV relativeFrom="paragraph">
+              <wp:posOffset>958000</wp:posOffset>
+            </wp:positionV>
+            <wp:extent cx="5731510" cy="2510790"/>
+            <wp:effectExtent l="0" t="0" r="2540" b="3810"/>
+            <wp:wrapThrough wrapText="bothSides">
+              <wp:wrapPolygon edited="0">
+                <wp:start x="0" y="0"/>
+                <wp:lineTo x="0" y="21469"/>
+                <wp:lineTo x="21538" y="21469"/>
+                <wp:lineTo x="21538" y="0"/>
+                <wp:lineTo x="0" y="0"/>
+              </wp:wrapPolygon>
+            </wp:wrapThrough>
+            <wp:docPr id="13" name="Grafik 13"/>
+            <wp:cNvGraphicFramePr>
+              <a:graphicFrameLocks xmlns:a="http://schemas.openxmlformats.org/drawingml/2006/main" noChangeAspect="1"/>
+            </wp:cNvGraphicFramePr>
+            <a:graphic xmlns:a="http://schemas.openxmlformats.org/drawingml/2006/main">
+              <a:graphicData uri="http://schemas.openxmlformats.org/drawingml/2006/picture">
+                <pic:pic xmlns:pic="http://schemas.openxmlformats.org/drawingml/2006/picture">
+                  <pic:nvPicPr>
+                    <pic:cNvPr id="1" name=""/>
+                    <pic:cNvPicPr/>
+                  </pic:nvPicPr>
+                  <pic:blipFill>
+                    <a:blip r:embed="rId22" cstate="print">
+                      <a:extLst>
+                        <a:ext uri="{28A0092B-C50C-407E-A947-70E740481C1C}">
+                          <a14:useLocalDpi xmlns:a14="http://schemas.microsoft.com/office/drawing/2010/main" val="0"/>
+                        </a:ext>
+                      </a:extLst>
+                    </a:blip>
+                    <a:stretch>
+                      <a:fillRect/>
+                    </a:stretch>
+                  </pic:blipFill>
+                  <pic:spPr>
+                    <a:xfrm>
+                      <a:off x="0" y="0"/>
+                      <a:ext cx="5731510" cy="2510790"/>
+                    </a:xfrm>
+                    <a:prstGeom prst="rect">
+                      <a:avLst/>
+                    </a:prstGeom>
+                  </pic:spPr>
+                </pic:pic>
+              </a:graphicData>
+            </a:graphic>
+          </wp:anchor>
+        </w:drawing>
+      </w:r>
+      <w:r>
+        <w:rPr>
+          <w:lang w:val="de-CH"/>
+        </w:rPr>
+        <w:t xml:space="preserve">Discord hat vorallem die Farben Helleres Dunkel, Weiss und Blau genommen. Einzelne Buttons sind noch Grün. Sie haben sehr viel mit den Dunklen Farben gespielt. Das heisst sie haben </w:t>
+      </w:r>
+      <w:r>
+        <w:rPr>
+          <w:lang w:val="de-CH"/>
+        </w:rPr>
+        <w:t xml:space="preserve">mal ein helleres Dunkel oder mal ein dunkleres Dunkel. Das sieht man am Screenshot gut. Die Labels, Freundeslisten, Chats haben einen sehr guten Abstand. So hat alles gut seinen Platz und es sieht auch schön aus. </w:t>
+      </w:r>
+    </w:p>
+    <w:p>
+      <w:pPr>
+        <w:rPr>
+          <w:lang w:val="de-CH"/>
+        </w:rPr>
+      </w:pPr>
+    </w:p>
+    <w:p>
+      <w:pPr>
+        <w:pStyle w:val="berschrift2"/>
+        <w:rPr>
+          <w:lang w:val="de-CH"/>
+        </w:rPr>
+      </w:pPr>
+      <w:r>
+        <w:rPr>
+          <w:lang w:val="de-CH"/>
+        </w:rPr>
+        <w:t>Ecolm</w:t>
+      </w:r>
+    </w:p>
+    <w:p>
+      <w:pPr>
+        <w:rPr>
+          <w:lang w:val="de-CH"/>
+        </w:rPr>
+      </w:pPr>
+      <w:r>
+        <w:rPr>
+          <w:noProof/>
+          <w:lang w:val="de-CH"/>
+        </w:rPr>
+        <w:drawing>
+          <wp:anchor distT="0" distB="0" distL="114300" distR="114300" simplePos="0" relativeHeight="251669504" behindDoc="0" locked="0" layoutInCell="1" allowOverlap="1" wp14:anchorId="08937BA4" wp14:editId="12F5A202">
+            <wp:simplePos x="0" y="0"/>
+            <wp:positionH relativeFrom="margin">
+              <wp:align>left</wp:align>
+            </wp:positionH>
+            <wp:positionV relativeFrom="paragraph">
+              <wp:posOffset>675755</wp:posOffset>
+            </wp:positionV>
+            <wp:extent cx="4559534" cy="1104957"/>
+            <wp:effectExtent l="0" t="0" r="0" b="0"/>
+            <wp:wrapThrough wrapText="bothSides">
+              <wp:wrapPolygon edited="0">
+                <wp:start x="0" y="0"/>
+                <wp:lineTo x="0" y="21228"/>
+                <wp:lineTo x="21480" y="21228"/>
+                <wp:lineTo x="21480" y="0"/>
+                <wp:lineTo x="0" y="0"/>
+              </wp:wrapPolygon>
+            </wp:wrapThrough>
+            <wp:docPr id="14" name="Grafik 14"/>
+            <wp:cNvGraphicFramePr>
+              <a:graphicFrameLocks xmlns:a="http://schemas.openxmlformats.org/drawingml/2006/main" noChangeAspect="1"/>
+            </wp:cNvGraphicFramePr>
+            <a:graphic xmlns:a="http://schemas.openxmlformats.org/drawingml/2006/main">
+              <a:graphicData uri="http://schemas.openxmlformats.org/drawingml/2006/picture">
+                <pic:pic xmlns:pic="http://schemas.openxmlformats.org/drawingml/2006/picture">
+                  <pic:nvPicPr>
+                    <pic:cNvPr id="1" name=""/>
+                    <pic:cNvPicPr/>
+                  </pic:nvPicPr>
+                  <pic:blipFill>
+                    <a:blip r:embed="rId23">
+                      <a:extLst>
+                        <a:ext uri="{28A0092B-C50C-407E-A947-70E740481C1C}">
+                          <a14:useLocalDpi xmlns:a14="http://schemas.microsoft.com/office/drawing/2010/main" val="0"/>
+                        </a:ext>
+                      </a:extLst>
+                    </a:blip>
+                    <a:stretch>
+                      <a:fillRect/>
+                    </a:stretch>
+                  </pic:blipFill>
+                  <pic:spPr>
+                    <a:xfrm>
+                      <a:off x="0" y="0"/>
+                      <a:ext cx="4559534" cy="1104957"/>
+                    </a:xfrm>
+                    <a:prstGeom prst="rect">
+                      <a:avLst/>
+                    </a:prstGeom>
+                  </pic:spPr>
+                </pic:pic>
+              </a:graphicData>
+            </a:graphic>
+          </wp:anchor>
+        </w:drawing>
+      </w:r>
+      <w:r>
+        <w:rPr>
+          <w:lang w:val="de-CH"/>
+        </w:rPr>
+        <w:t xml:space="preserve">Ecolm verwendet die Farben Weiss, Schwarz und Blau. Es sieht sehr standardmässig aus. Es wurde sehr viel mit Tabellen gearbeitet. Ich finde aber die Abstände nicht gut, weil sie nah beieinander sind. Man hätte ein bisschen mehr Abstand reinmachen können. So sieht alles sehr </w:t>
+      </w:r>
+      <w:r>
+        <w:rPr>
+          <w:lang w:val="de-CH"/>
+        </w:rPr>
+        <w:t>eng</w:t>
+      </w:r>
+      <w:r>
+        <w:rPr>
+          <w:lang w:val="de-CH"/>
+        </w:rPr>
+        <w:t xml:space="preserve"> aus. </w:t>
+      </w:r>
+      <w:r>
+        <w:rPr>
+          <w:lang w:val="de-CH"/>
+        </w:rPr>
+        <w:t xml:space="preserve">Man hat hier sehr viele Standardtabellen verwendet. </w:t>
+      </w:r>
+    </w:p>
+    <w:p>
+      <w:pPr>
+        <w:rPr>
+          <w:lang w:val="de-CH"/>
+        </w:rPr>
+      </w:pPr>
+    </w:p>
+    <w:p>
+      <w:pPr>
+        <w:rPr>
+          <w:lang w:val="de-CH"/>
+        </w:rPr>
+      </w:pPr>
+    </w:p>
+    <w:p>
+      <w:pPr>
+        <w:rPr>
+          <w:lang w:val="de-CH"/>
+        </w:rPr>
+      </w:pPr>
+    </w:p>
+    <w:p>
+      <w:pPr>
+        <w:pStyle w:val="berschrift2"/>
+        <w:rPr>
+          <w:lang w:val="de-CH"/>
+        </w:rPr>
+      </w:pPr>
+    </w:p>
+    <w:p>
+      <w:pPr>
+        <w:pStyle w:val="berschrift2"/>
+        <w:rPr>
+          <w:lang w:val="de-CH"/>
+        </w:rPr>
+      </w:pPr>
+    </w:p>
+    <w:p>
+      <w:pPr>
+        <w:pStyle w:val="berschrift2"/>
+        <w:rPr>
+          <w:lang w:val="de-CH"/>
+        </w:rPr>
+      </w:pPr>
+      <w:r>
+        <w:rPr>
+          <w:lang w:val="de-CH"/>
+        </w:rPr>
+        <w:t>Quizlet</w:t>
+      </w:r>
+    </w:p>
+    <w:p>
+      <w:pPr>
+        <w:rPr>
+          <w:lang w:val="de-CH"/>
+        </w:rPr>
+      </w:pPr>
+      <w:r>
+        <w:rPr>
+          <w:lang w:val="de-CH"/>
+        </w:rPr>
+        <w:t xml:space="preserve">Quizlet hat die Farben Blau und Weiss gewählt. Einzelne Buttons sind auch noch Gelb. Hier wurde auch wieder mit dem Blau rumgespielt, wie bei Discord mit dem Dunklen. Manchmal gibt es ein dünkleres Blau, mal ein helleres. Ich finde das eine sehr schöne Designmethode. Die Lables haben einen sehr guten Abstand. Sie haben Platz und als Benutzer sieht man das auch sehr gerne. </w:t>
+      </w:r>
+    </w:p>
+    <w:p>
+      <w:pPr>
+        <w:rPr>
+          <w:lang w:val="de-CH"/>
+        </w:rPr>
+      </w:pPr>
+    </w:p>
+    <w:p>
+      <w:pPr>
+        <w:rPr>
+          <w:lang w:val="de-CH"/>
+        </w:rPr>
+      </w:pPr>
+      <w:r>
+        <w:rPr>
+          <w:noProof/>
+          <w:lang w:val="de-CH"/>
+        </w:rPr>
+        <w:drawing>
+          <wp:inline distT="0" distB="0" distL="0" distR="0" wp14:anchorId="368A0B11" wp14:editId="7C7100D7">
+            <wp:extent cx="5731510" cy="2516505"/>
+            <wp:effectExtent l="0" t="0" r="2540" b="0"/>
+            <wp:docPr id="15" name="Grafik 15" descr="Ein Bild, das Text, Screenshot, Monitor, Bildschirm enthält.&#10;&#10;Automatisch generierte Beschreibung"/>
+            <wp:cNvGraphicFramePr>
+              <a:graphicFrameLocks xmlns:a="http://schemas.openxmlformats.org/drawingml/2006/main" noChangeAspect="1"/>
+            </wp:cNvGraphicFramePr>
+            <a:graphic xmlns:a="http://schemas.openxmlformats.org/drawingml/2006/main">
+              <a:graphicData uri="http://schemas.openxmlformats.org/drawingml/2006/picture">
+                <pic:pic xmlns:pic="http://schemas.openxmlformats.org/drawingml/2006/picture">
+                  <pic:nvPicPr>
+                    <pic:cNvPr id="15" name="Grafik 15" descr="Ein Bild, das Text, Screenshot, Monitor, Bildschirm enthält.&#10;&#10;Automatisch generierte Beschreibung"/>
+                    <pic:cNvPicPr/>
+                  </pic:nvPicPr>
+                  <pic:blipFill>
+                    <a:blip r:embed="rId24"/>
+                    <a:stretch>
+                      <a:fillRect/>
+                    </a:stretch>
+                  </pic:blipFill>
+                  <pic:spPr>
+                    <a:xfrm>
+                      <a:off x="0" y="0"/>
+                      <a:ext cx="5731510" cy="2516505"/>
+                    </a:xfrm>
+                    <a:prstGeom prst="rect">
+                      <a:avLst/>
+                    </a:prstGeom>
+                  </pic:spPr>
+                </pic:pic>
+              </a:graphicData>
+            </a:graphic>
+          </wp:inline>
+        </w:drawing>
+      </w:r>
+    </w:p>
+    <w:p>
+      <w:pPr>
+        <w:rPr>
+          <w:lang w:val="de-CH"/>
+        </w:rPr>
+      </w:pPr>
+    </w:p>
+    <w:p>
+      <w:pPr>
+        <w:rPr>
+          <w:lang w:val="de-CH"/>
+        </w:rPr>
+      </w:pPr>
+    </w:p>
+    <w:p>
+      <w:pPr>
+        <w:pStyle w:val="berschrift1"/>
+        <w:rPr>
+          <w:sz w:val="34"/>
+          <w:szCs w:val="34"/>
+          <w:lang w:val="de-CH"/>
+        </w:rPr>
+      </w:pPr>
+      <w:r>
+        <w:rPr>
+          <w:sz w:val="34"/>
+          <w:szCs w:val="34"/>
         </w:rPr>
         <w:t>Fazit</w:t>
       </w:r>
@@ -2834,9 +3989,162 @@
         </w:rPr>
       </w:pPr>
     </w:p>
+    <w:p>
+      <w:pPr>
+        <w:rPr>
+          <w:lang w:val="de-CH"/>
+        </w:rPr>
+      </w:pPr>
+      <w:r>
+        <w:rPr>
+          <w:rStyle w:val="berschrift2Zchn"/>
+        </w:rPr>
+        <w:t>Discord</w:t>
+      </w:r>
+      <w:r>
+        <w:rPr>
+          <w:rStyle w:val="berschrift2Zchn"/>
+          <w:lang w:val="de-CH"/>
+        </w:rPr>
+        <w:t xml:space="preserve"> (Chatapp)</w:t>
+      </w:r>
+    </w:p>
+    <w:p>
+      <w:pPr>
+        <w:rPr>
+          <w:lang w:val="de-CH"/>
+        </w:rPr>
+      </w:pPr>
+      <w:r>
+        <w:rPr>
+          <w:lang w:val="de-CH"/>
+        </w:rPr>
+        <w:t xml:space="preserve">Ich finde bei Discord braucht man ein bisschen Zeit um sich zurechtzufinden. Es hat sehr viele Funktionen, die einem nicht erklärt werden. Wenn man sich aber ein bisschen informiert begreift, ist diese Applikation gut zu bedienen. </w:t>
+      </w:r>
+    </w:p>
+    <w:p>
+      <w:pPr>
+        <w:rPr>
+          <w:rStyle w:val="berschrift2Zchn"/>
+          <w:lang w:val="de-CH"/>
+        </w:rPr>
+      </w:pPr>
+      <w:r>
+        <w:rPr>
+          <w:rStyle w:val="berschrift2Zchn"/>
+        </w:rPr>
+        <w:t>Youtube</w:t>
+      </w:r>
+      <w:r>
+        <w:rPr>
+          <w:rStyle w:val="berschrift2Zchn"/>
+          <w:lang w:val="de-CH"/>
+        </w:rPr>
+        <w:t xml:space="preserve"> (Videos)</w:t>
+      </w:r>
+    </w:p>
+    <w:p>
+      <w:pPr>
+        <w:rPr>
+          <w:lang w:val="de-CH"/>
+        </w:rPr>
+      </w:pPr>
+      <w:r>
+        <w:rPr>
+          <w:lang w:val="de-CH"/>
+        </w:rPr>
+        <w:t xml:space="preserve">Meiner Meinung nach ist Youtube einfach steuerbar. Wenn man auf die Website geht, kann man direkt auf verschiedene Videos klicken. Wenn man ein spezifisches Video sucht, sucht man ganz einfach in der Suchleiste. Auch das Einloggen oder Registrieren ist unkompliziert. </w:t>
+      </w:r>
+    </w:p>
+    <w:p>
+      <w:pPr>
+        <w:rPr>
+          <w:rStyle w:val="berschrift2Zchn"/>
+          <w:lang w:val="de-CH"/>
+        </w:rPr>
+      </w:pPr>
+      <w:r>
+        <w:rPr>
+          <w:rStyle w:val="berschrift2Zchn"/>
+        </w:rPr>
+        <w:t>Quizlet</w:t>
+      </w:r>
+      <w:r>
+        <w:rPr>
+          <w:rStyle w:val="berschrift2Zchn"/>
+          <w:lang w:val="de-CH"/>
+        </w:rPr>
+        <w:t xml:space="preserve"> (Wörter lernen, Vocis)</w:t>
+      </w:r>
+    </w:p>
+    <w:p>
+      <w:pPr>
+        <w:rPr>
+          <w:lang w:val="de-CH"/>
+        </w:rPr>
+      </w:pPr>
+      <w:r>
+        <w:rPr>
+          <w:lang w:val="de-CH"/>
+        </w:rPr>
+        <w:lastRenderedPageBreak/>
+        <w:t xml:space="preserve">Ich finde Quizlet sehr leicht bedienbar. Wenn man einen Account hat, kann man ganz unkompliziert seine Wörter erstellen. </w:t>
+      </w:r>
+    </w:p>
+    <w:p>
+      <w:pPr>
+        <w:rPr>
+          <w:rStyle w:val="berschrift2Zchn"/>
+          <w:lang w:val="de-CH"/>
+        </w:rPr>
+      </w:pPr>
+      <w:r>
+        <w:rPr>
+          <w:rStyle w:val="berschrift2Zchn"/>
+        </w:rPr>
+        <w:t>Ecolm</w:t>
+      </w:r>
+      <w:r>
+        <w:rPr>
+          <w:rStyle w:val="berschrift2Zchn"/>
+          <w:lang w:val="de-CH"/>
+        </w:rPr>
+        <w:t xml:space="preserve"> (TBZ Organisations Website)</w:t>
+      </w:r>
+    </w:p>
+    <w:p>
+      <w:pPr>
+        <w:rPr>
+          <w:lang w:val="de-CH"/>
+        </w:rPr>
+      </w:pPr>
+      <w:r>
+        <w:t xml:space="preserve">Ecolm </w:t>
+      </w:r>
+      <w:r>
+        <w:rPr>
+          <w:lang w:val="de-CH"/>
+        </w:rPr>
+        <w:t xml:space="preserve">ist sehr einfach gestaltet. Die Seite benutzt fast nur vorgefertigte Befehle wie «Tables», aber es ist nicht schön gestaltet. Man bekommt grad so was man braucht. Es ist aber einfach bedienbar. Man kommt erst auf die Seite, wenn man sich eingeloggt hat. </w:t>
+      </w:r>
+    </w:p>
+    <w:p>
+      <w:pPr>
+        <w:rPr>
+          <w:lang w:val="de-CH"/>
+        </w:rPr>
+      </w:pPr>
+    </w:p>
+    <w:p>
+      <w:pPr>
+        <w:rPr>
+          <w:lang w:val="de-CH"/>
+        </w:rPr>
+      </w:pPr>
+    </w:p>
     <w:sectPr>
-      <w:headerReference w:type="default" r:id="rId13"/>
-      <w:footerReference w:type="default" r:id="rId14"/>
+      <w:headerReference w:type="default" r:id="rId25"/>
+      <w:footerReference w:type="default" r:id="rId26"/>
       <w:pgSz w:w="11906" w:h="16838"/>
       <w:pgMar w:top="1440" w:right="1440" w:bottom="1440" w:left="1440" w:header="708" w:footer="708" w:gutter="0"/>
       <w:cols w:space="708"/>
@@ -3529,6 +4837,41 @@
       </w:tblBorders>
     </w:tblPr>
   </w:style>
+  <w:style w:type="character" w:styleId="Hyperlink">
+    <w:name w:val="Hyperlink"/>
+    <w:basedOn w:val="Absatz-Standardschriftart"/>
+    <w:uiPriority w:val="99"/>
+    <w:unhideWhenUsed/>
+    <w:rsid w:val="00060336"/>
+    <w:rPr>
+      <w:color w:val="0563C1" w:themeColor="hyperlink"/>
+      <w:u w:val="single"/>
+    </w:rPr>
+  </w:style>
+  <w:style w:type="character" w:styleId="NichtaufgelsteErwhnung">
+    <w:name w:val="Unresolved Mention"/>
+    <w:basedOn w:val="Absatz-Standardschriftart"/>
+    <w:uiPriority w:val="99"/>
+    <w:semiHidden/>
+    <w:unhideWhenUsed/>
+    <w:rsid w:val="00060336"/>
+    <w:rPr>
+      <w:color w:val="605E5C"/>
+      <w:shd w:val="clear" w:color="auto" w:fill="E1DFDD"/>
+    </w:rPr>
+  </w:style>
+  <w:style w:type="character" w:styleId="BesuchterLink">
+    <w:name w:val="FollowedHyperlink"/>
+    <w:basedOn w:val="Absatz-Standardschriftart"/>
+    <w:uiPriority w:val="99"/>
+    <w:semiHidden/>
+    <w:unhideWhenUsed/>
+    <w:rsid w:val="00A26E77"/>
+    <w:rPr>
+      <w:color w:val="954F72" w:themeColor="followedHyperlink"/>
+      <w:u w:val="single"/>
+    </w:rPr>
+  </w:style>
 </w:styles>
 </file>
 

</xml_diff>

<commit_message>
added Coporate Design and updated Fazit in Ergonomie Standards
</commit_message>
<xml_diff>
--- a/src/main/java/Documentation/Ergonomie Standards.docx
+++ b/src/main/java/Documentation/Ergonomie Standards.docx
@@ -3917,14 +3917,8 @@
     <w:p>
       <w:pPr>
         <w:rPr>
-          <w:lang w:val="de-CH"/>
-        </w:rPr>
-      </w:pPr>
-    </w:p>
-    <w:p>
-      <w:pPr>
-        <w:pStyle w:val="berschrift1"/>
-        <w:rPr>
+          <w:rFonts w:asciiTheme="majorHAnsi" w:eastAsiaTheme="majorEastAsia" w:hAnsiTheme="majorHAnsi" w:cstheme="majorBidi"/>
+          <w:color w:val="2F5496" w:themeColor="accent1" w:themeShade="BF"/>
           <w:sz w:val="34"/>
           <w:szCs w:val="34"/>
           <w:lang w:val="de-CH"/>
@@ -3934,6 +3928,170 @@
         <w:rPr>
           <w:sz w:val="34"/>
           <w:szCs w:val="34"/>
+          <w:lang w:val="de-CH"/>
+        </w:rPr>
+        <w:br w:type="page"/>
+      </w:r>
+    </w:p>
+    <w:p>
+      <w:pPr>
+        <w:pStyle w:val="berschrift2"/>
+        <w:rPr>
+          <w:sz w:val="34"/>
+          <w:szCs w:val="34"/>
+          <w:lang w:val="de-CH"/>
+        </w:rPr>
+      </w:pPr>
+      <w:r>
+        <w:rPr>
+          <w:sz w:val="34"/>
+          <w:szCs w:val="34"/>
+          <w:lang w:val="de-CH"/>
+        </w:rPr>
+        <w:lastRenderedPageBreak/>
+        <w:t>Corporate Design bei einer Firma</w:t>
+      </w:r>
+    </w:p>
+    <w:p>
+      <w:pPr>
+        <w:rPr>
+          <w:lang w:val="de-CH"/>
+        </w:rPr>
+      </w:pPr>
+    </w:p>
+    <w:p>
+      <w:pPr>
+        <w:pStyle w:val="berschrift2"/>
+        <w:rPr>
+          <w:lang w:val="de-CH"/>
+        </w:rPr>
+      </w:pPr>
+      <w:r>
+        <w:rPr>
+          <w:lang w:val="de-CH"/>
+        </w:rPr>
+        <w:t>Nike</w:t>
+      </w:r>
+    </w:p>
+    <w:p>
+      <w:pPr>
+        <w:rPr>
+          <w:lang w:val="de-CH"/>
+        </w:rPr>
+      </w:pPr>
+      <w:r>
+        <w:rPr>
+          <w:lang w:val="de-CH"/>
+        </w:rPr>
+        <w:drawing>
+          <wp:anchor distT="0" distB="0" distL="114300" distR="114300" simplePos="0" relativeHeight="251670528" behindDoc="0" locked="0" layoutInCell="1" allowOverlap="1" wp14:anchorId="7A9A4A9A" wp14:editId="03D4388F">
+            <wp:simplePos x="0" y="0"/>
+            <wp:positionH relativeFrom="margin">
+              <wp:posOffset>149860</wp:posOffset>
+            </wp:positionH>
+            <wp:positionV relativeFrom="paragraph">
+              <wp:posOffset>1024255</wp:posOffset>
+            </wp:positionV>
+            <wp:extent cx="5731510" cy="2862580"/>
+            <wp:effectExtent l="0" t="0" r="2540" b="0"/>
+            <wp:wrapThrough wrapText="bothSides">
+              <wp:wrapPolygon edited="0">
+                <wp:start x="0" y="0"/>
+                <wp:lineTo x="0" y="21418"/>
+                <wp:lineTo x="21538" y="21418"/>
+                <wp:lineTo x="21538" y="0"/>
+                <wp:lineTo x="0" y="0"/>
+              </wp:wrapPolygon>
+            </wp:wrapThrough>
+            <wp:docPr id="16" name="Grafik 16"/>
+            <wp:cNvGraphicFramePr>
+              <a:graphicFrameLocks xmlns:a="http://schemas.openxmlformats.org/drawingml/2006/main" noChangeAspect="1"/>
+            </wp:cNvGraphicFramePr>
+            <a:graphic xmlns:a="http://schemas.openxmlformats.org/drawingml/2006/main">
+              <a:graphicData uri="http://schemas.openxmlformats.org/drawingml/2006/picture">
+                <pic:pic xmlns:pic="http://schemas.openxmlformats.org/drawingml/2006/picture">
+                  <pic:nvPicPr>
+                    <pic:cNvPr id="1" name=""/>
+                    <pic:cNvPicPr/>
+                  </pic:nvPicPr>
+                  <pic:blipFill>
+                    <a:blip r:embed="rId25" cstate="print">
+                      <a:extLst>
+                        <a:ext uri="{28A0092B-C50C-407E-A947-70E740481C1C}">
+                          <a14:useLocalDpi xmlns:a14="http://schemas.microsoft.com/office/drawing/2010/main" val="0"/>
+                        </a:ext>
+                      </a:extLst>
+                    </a:blip>
+                    <a:stretch>
+                      <a:fillRect/>
+                    </a:stretch>
+                  </pic:blipFill>
+                  <pic:spPr>
+                    <a:xfrm>
+                      <a:off x="0" y="0"/>
+                      <a:ext cx="5731510" cy="2862580"/>
+                    </a:xfrm>
+                    <a:prstGeom prst="rect">
+                      <a:avLst/>
+                    </a:prstGeom>
+                  </pic:spPr>
+                </pic:pic>
+              </a:graphicData>
+            </a:graphic>
+          </wp:anchor>
+        </w:drawing>
+      </w:r>
+      <w:r>
+        <w:rPr>
+          <w:lang w:val="de-CH"/>
+        </w:rPr>
+        <w:t xml:space="preserve">Nike ist ein Shop, in dem man Kleider, Schuhe, Jacken und alles Mögliche kauft. Meistens sind es aber Sportartikel. Wenn man zum ersten Mal auf die Website kommt, sieht man direkt ganz grosse Bilder von den neuen Angeboten. Sie zeigen vorallem Schuhe und Jacken. Nike hat die Bilder extra sehr gross gemacht, damit alle daraufklicken und </w:t>
+      </w:r>
+      <w:r>
+        <w:rPr>
+          <w:lang w:val="de-CH"/>
+        </w:rPr>
+        <w:t>das kaufen</w:t>
+      </w:r>
+      <w:r>
+        <w:rPr>
+          <w:lang w:val="de-CH"/>
+        </w:rPr>
+        <w:t xml:space="preserve">. </w:t>
+      </w:r>
+      <w:hyperlink r:id="rId26" w:history="1">
+        <w:r>
+          <w:rPr>
+            <w:rStyle w:val="Hyperlink"/>
+            <w:lang w:val="de-CH"/>
+          </w:rPr>
+          <w:t>Nike</w:t>
+        </w:r>
+      </w:hyperlink>
+    </w:p>
+    <w:p/>
+    <w:p>
+      <w:pPr>
+        <w:pStyle w:val="berschrift1"/>
+        <w:rPr>
+          <w:sz w:val="34"/>
+          <w:szCs w:val="34"/>
+        </w:rPr>
+      </w:pPr>
+    </w:p>
+    <w:p>
+      <w:pPr>
+        <w:pStyle w:val="berschrift1"/>
+        <w:rPr>
+          <w:sz w:val="34"/>
+          <w:szCs w:val="34"/>
+          <w:lang w:val="de-CH"/>
+        </w:rPr>
+      </w:pPr>
+      <w:r>
+        <w:rPr>
+          <w:sz w:val="34"/>
+          <w:szCs w:val="34"/>
         </w:rPr>
         <w:t>Fazit</w:t>
       </w:r>
@@ -4006,7 +4164,7 @@
           <w:rStyle w:val="berschrift2Zchn"/>
           <w:lang w:val="de-CH"/>
         </w:rPr>
-        <w:t xml:space="preserve"> (Chatapp)</w:t>
+        <w:t xml:space="preserve"> </w:t>
       </w:r>
     </w:p>
     <w:p>
@@ -4021,6 +4179,66 @@
         </w:rPr>
         <w:t xml:space="preserve">Ich finde bei Discord braucht man ein bisschen Zeit um sich zurechtzufinden. Es hat sehr viele Funktionen, die einem nicht erklärt werden. Wenn man sich aber ein bisschen informiert begreift, ist diese Applikation gut zu bedienen. </w:t>
       </w:r>
+      <w:r>
+        <w:rPr>
+          <w:lang w:val="de-CH"/>
+        </w:rPr>
+        <w:t xml:space="preserve">Discord erfüllt seinen </w:t>
+      </w:r>
+      <w:r>
+        <w:rPr>
+          <w:lang w:val="de-CH"/>
+        </w:rPr>
+        <w:t>Zweck,</w:t>
+      </w:r>
+      <w:r>
+        <w:rPr>
+          <w:lang w:val="de-CH"/>
+        </w:rPr>
+        <w:t xml:space="preserve"> wenn es </w:t>
+      </w:r>
+      <w:r>
+        <w:rPr>
+          <w:lang w:val="de-CH"/>
+        </w:rPr>
+        <w:t>um das Chatten</w:t>
+      </w:r>
+      <w:r>
+        <w:rPr>
+          <w:lang w:val="de-CH"/>
+        </w:rPr>
+        <w:t xml:space="preserve"> und </w:t>
+      </w:r>
+      <w:r>
+        <w:rPr>
+          <w:lang w:val="de-CH"/>
+        </w:rPr>
+        <w:t>Telefonieren</w:t>
+      </w:r>
+      <w:r>
+        <w:rPr>
+          <w:lang w:val="de-CH"/>
+        </w:rPr>
+        <w:t xml:space="preserve"> geht. </w:t>
+      </w:r>
+      <w:r>
+        <w:rPr>
+          <w:lang w:val="de-CH"/>
+        </w:rPr>
+        <w:t xml:space="preserve">Man kommt erst in die </w:t>
+      </w:r>
+      <w:r>
+        <w:rPr>
+          <w:lang w:val="de-CH"/>
+        </w:rPr>
+        <w:t>App,</w:t>
+      </w:r>
+      <w:r>
+        <w:rPr>
+          <w:lang w:val="de-CH"/>
+        </w:rPr>
+        <w:t xml:space="preserve"> wenn man sich eingeloggt hat. </w:t>
+      </w:r>
     </w:p>
     <w:p>
       <w:pPr>
@@ -4040,20 +4258,39 @@
           <w:rStyle w:val="berschrift2Zchn"/>
           <w:lang w:val="de-CH"/>
         </w:rPr>
-        <w:t xml:space="preserve"> (Videos)</w:t>
-      </w:r>
-    </w:p>
-    <w:p>
-      <w:pPr>
-        <w:rPr>
-          <w:lang w:val="de-CH"/>
-        </w:rPr>
-      </w:pPr>
-      <w:r>
-        <w:rPr>
-          <w:lang w:val="de-CH"/>
-        </w:rPr>
-        <w:t xml:space="preserve">Meiner Meinung nach ist Youtube einfach steuerbar. Wenn man auf die Website geht, kann man direkt auf verschiedene Videos klicken. Wenn man ein spezifisches Video sucht, sucht man ganz einfach in der Suchleiste. Auch das Einloggen oder Registrieren ist unkompliziert. </w:t>
+        <w:t xml:space="preserve"> </w:t>
+      </w:r>
+    </w:p>
+    <w:p>
+      <w:pPr>
+        <w:rPr>
+          <w:lang w:val="de-CH"/>
+        </w:rPr>
+      </w:pPr>
+      <w:r>
+        <w:rPr>
+          <w:lang w:val="de-CH"/>
+        </w:rPr>
+        <w:t xml:space="preserve">Meiner Meinung nach ist Youtube einfach steuerbar. Wenn man auf die Website geht, kann man direkt auf verschiedene Videos </w:t>
+      </w:r>
+      <w:r>
+        <w:rPr>
+          <w:lang w:val="de-CH"/>
+        </w:rPr>
+        <w:t>klicken, die einem vorgeschlagen werden</w:t>
+      </w:r>
+      <w:r>
+        <w:rPr>
+          <w:lang w:val="de-CH"/>
+        </w:rPr>
+        <w:t xml:space="preserve">. Wenn man ein spezifisches </w:t>
+      </w:r>
+      <w:r>
+        <w:rPr>
+          <w:lang w:val="de-CH"/>
+        </w:rPr>
+        <w:lastRenderedPageBreak/>
+        <w:t xml:space="preserve">Video sucht, sucht man ganz einfach in der Suchleiste. Auch das Einloggen oder Registrieren ist unkompliziert. </w:t>
       </w:r>
     </w:p>
     <w:p>
@@ -4074,21 +4311,32 @@
           <w:rStyle w:val="berschrift2Zchn"/>
           <w:lang w:val="de-CH"/>
         </w:rPr>
-        <w:t xml:space="preserve"> (Wörter lernen, Vocis)</w:t>
-      </w:r>
-    </w:p>
-    <w:p>
-      <w:pPr>
-        <w:rPr>
-          <w:lang w:val="de-CH"/>
-        </w:rPr>
-      </w:pPr>
-      <w:r>
-        <w:rPr>
-          <w:lang w:val="de-CH"/>
-        </w:rPr>
-        <w:lastRenderedPageBreak/>
-        <w:t xml:space="preserve">Ich finde Quizlet sehr leicht bedienbar. Wenn man einen Account hat, kann man ganz unkompliziert seine Wörter erstellen. </w:t>
+        <w:t xml:space="preserve"> </w:t>
+      </w:r>
+    </w:p>
+    <w:p>
+      <w:pPr>
+        <w:rPr>
+          <w:lang w:val="de-CH"/>
+        </w:rPr>
+      </w:pPr>
+      <w:r>
+        <w:rPr>
+          <w:lang w:val="de-CH"/>
+        </w:rPr>
+        <w:t xml:space="preserve">Ich finde Quizlet sehr leicht bedienbar. Wenn man einen Account hat, kann man ganz unkompliziert seine </w:t>
+      </w:r>
+      <w:r>
+        <w:rPr>
+          <w:lang w:val="de-CH"/>
+        </w:rPr>
+        <w:t>Lernsets erstellen und üben.</w:t>
+      </w:r>
+      <w:r>
+        <w:rPr>
+          <w:lang w:val="de-CH"/>
+        </w:rPr>
+        <w:t xml:space="preserve"> </w:t>
       </w:r>
     </w:p>
     <w:p>
@@ -4109,7 +4357,7 @@
           <w:rStyle w:val="berschrift2Zchn"/>
           <w:lang w:val="de-CH"/>
         </w:rPr>
-        <w:t xml:space="preserve"> (TBZ Organisations Website)</w:t>
+        <w:t xml:space="preserve"> </w:t>
       </w:r>
     </w:p>
     <w:p>
@@ -4125,7 +4373,19 @@
         <w:rPr>
           <w:lang w:val="de-CH"/>
         </w:rPr>
-        <w:t xml:space="preserve">ist sehr einfach gestaltet. Die Seite benutzt fast nur vorgefertigte Befehle wie «Tables», aber es ist nicht schön gestaltet. Man bekommt grad so was man braucht. Es ist aber einfach bedienbar. Man kommt erst auf die Seite, wenn man sich eingeloggt hat. </w:t>
+        <w:t xml:space="preserve">ist sehr einfach gestaltet. Die Seite benutzt fast nur vorgefertigte Befehle wie «Tables», aber es ist nicht schön gestaltet. Man bekommt grad so was man braucht. Es ist aber </w:t>
+      </w:r>
+      <w:r>
+        <w:rPr>
+          <w:lang w:val="de-CH"/>
+        </w:rPr>
+        <w:t>leicht</w:t>
+      </w:r>
+      <w:r>
+        <w:rPr>
+          <w:lang w:val="de-CH"/>
+        </w:rPr>
+        <w:t xml:space="preserve"> bedienbar. Man kommt erst auf die Seite, wenn man sich eingeloggt hat. </w:t>
       </w:r>
     </w:p>
     <w:p>
@@ -4143,8 +4403,8 @@
       </w:pPr>
     </w:p>
     <w:sectPr>
-      <w:headerReference w:type="default" r:id="rId25"/>
-      <w:footerReference w:type="default" r:id="rId26"/>
+      <w:headerReference w:type="default" r:id="rId27"/>
+      <w:footerReference w:type="default" r:id="rId28"/>
       <w:pgSz w:w="11906" w:h="16838"/>
       <w:pgMar w:top="1440" w:right="1440" w:bottom="1440" w:left="1440" w:header="708" w:footer="708" w:gutter="0"/>
       <w:cols w:space="708"/>

</xml_diff>

<commit_message>
added Barrierefreiheit, 10 Rules uf UI usw. in Ergonomie Standards Documentation
</commit_message>
<xml_diff>
--- a/src/main/java/Documentation/Ergonomie Standards.docx
+++ b/src/main/java/Documentation/Ergonomie Standards.docx
@@ -93,7 +93,7 @@
           <w:lang w:val="de-CH"/>
         </w:rPr>
       </w:pPr>
-      <w:hyperlink r:id="rId6" w:history="1">
+      <w:hyperlink r:id="rId7" w:history="1">
         <w:r>
           <w:rPr>
             <w:rStyle w:val="Hyperlink"/>
@@ -149,7 +149,7 @@
           <w:lang w:val="de-CH"/>
         </w:rPr>
       </w:pPr>
-      <w:hyperlink r:id="rId7" w:history="1">
+      <w:hyperlink r:id="rId8" w:history="1">
         <w:r>
           <w:rPr>
             <w:rStyle w:val="Hyperlink"/>
@@ -204,7 +204,7 @@
         </w:rPr>
         <w:br/>
       </w:r>
-      <w:hyperlink r:id="rId8" w:history="1">
+      <w:hyperlink r:id="rId9" w:history="1">
         <w:r>
           <w:rPr>
             <w:rStyle w:val="Hyperlink"/>
@@ -256,7 +256,7 @@
         </w:rPr>
         <w:t xml:space="preserve">Hier werden die Absenzen, Noten und Notizen eingetragen. Es können hier auch Onlinetests stattfinden. </w:t>
       </w:r>
-      <w:hyperlink r:id="rId9" w:history="1">
+      <w:hyperlink r:id="rId10" w:history="1">
         <w:r>
           <w:rPr>
             <w:rStyle w:val="Hyperlink"/>
@@ -268,7 +268,7 @@
     </w:p>
     <w:p>
       <w:pPr>
-        <w:pStyle w:val="berschrift2"/>
+        <w:pStyle w:val="berschrift1"/>
         <w:rPr>
           <w:sz w:val="34"/>
           <w:szCs w:val="34"/>
@@ -1892,17 +1892,467 @@
     </w:p>
     <w:p>
       <w:pPr>
-        <w:rPr>
-          <w:lang w:val="de-CH"/>
-        </w:rPr>
-      </w:pPr>
-    </w:p>
-    <w:p>
-      <w:pPr>
-        <w:rPr>
-          <w:lang w:val="de-CH"/>
-        </w:rPr>
-      </w:pPr>
+        <w:pStyle w:val="berschrift1"/>
+        <w:rPr>
+          <w:lang w:val="de-CH"/>
+        </w:rPr>
+      </w:pPr>
+      <w:r>
+        <w:rPr>
+          <w:lang w:val="de-CH"/>
+        </w:rPr>
+        <w:t>«10 Rules of Good UI Design to Follow» Zusammenfassung</w:t>
+      </w:r>
+    </w:p>
+    <w:p>
+      <w:pPr>
+        <w:pStyle w:val="Listenabsatz"/>
+        <w:numPr>
+          <w:ilvl w:val="0"/>
+          <w:numId w:val="1"/>
+        </w:numPr>
+        <w:rPr>
+          <w:lang w:val="de-CH"/>
+        </w:rPr>
+      </w:pPr>
+      <w:r>
+        <w:rPr>
+          <w:highlight w:val="yellow"/>
+          <w:lang w:val="de-CH"/>
+        </w:rPr>
+        <w:t>Make Everything the User Needs Readily Accessible:</w:t>
+      </w:r>
+      <w:r>
+        <w:rPr>
+          <w:lang w:val="de-CH"/>
+        </w:rPr>
+        <w:t xml:space="preserve"> Auf den Websiten oder Apps werden viel Tabs verwendet. Um alles strukturiert und ordentlich zu halten. In Videospielen benutzt man zum Beispiel ein Inventar, damit der </w:t>
+      </w:r>
+      <w:r>
+        <w:rPr>
+          <w:lang w:val="de-CH"/>
+        </w:rPr>
+        <w:t>Benutzer</w:t>
+      </w:r>
+      <w:r>
+        <w:rPr>
+          <w:lang w:val="de-CH"/>
+        </w:rPr>
+        <w:t xml:space="preserve"> alles findet. </w:t>
+      </w:r>
+    </w:p>
+    <w:p>
+      <w:pPr>
+        <w:pStyle w:val="Listenabsatz"/>
+        <w:rPr>
+          <w:lang w:val="de-CH"/>
+        </w:rPr>
+      </w:pPr>
+    </w:p>
+    <w:p>
+      <w:pPr>
+        <w:pStyle w:val="Listenabsatz"/>
+        <w:numPr>
+          <w:ilvl w:val="0"/>
+          <w:numId w:val="1"/>
+        </w:numPr>
+        <w:rPr>
+          <w:lang w:val="de-CH"/>
+        </w:rPr>
+      </w:pPr>
+      <w:r>
+        <w:rPr>
+          <w:highlight w:val="yellow"/>
+          <w:lang w:val="de-CH"/>
+        </w:rPr>
+        <w:t xml:space="preserve">Be Consistent: </w:t>
+      </w:r>
+      <w:r>
+        <w:rPr>
+          <w:lang w:val="de-CH"/>
+        </w:rPr>
+        <w:t xml:space="preserve">Das Menü sollte zum Beispiel nicht auf einer Seite oben, und auf einer anderen unten sein. Das verwirrt den Benutzer, denn er muss </w:t>
+      </w:r>
+      <w:r>
+        <w:rPr>
+          <w:lang w:val="de-CH"/>
+        </w:rPr>
+        <w:t>wissen,</w:t>
+      </w:r>
+      <w:r>
+        <w:rPr>
+          <w:lang w:val="de-CH"/>
+        </w:rPr>
+        <w:t xml:space="preserve"> wo alles ist. </w:t>
+      </w:r>
+      <w:r>
+        <w:rPr>
+          <w:lang w:val="de-CH"/>
+        </w:rPr>
+        <w:t xml:space="preserve">Auch bei der Mobilen Ansicht muss es Consistent bleiben. </w:t>
+      </w:r>
+      <w:r>
+        <w:rPr>
+          <w:lang w:val="de-CH"/>
+        </w:rPr>
+        <w:t xml:space="preserve"> </w:t>
+      </w:r>
+    </w:p>
+    <w:p>
+      <w:pPr>
+        <w:pStyle w:val="Listenabsatz"/>
+        <w:rPr>
+          <w:lang w:val="de-CH"/>
+        </w:rPr>
+      </w:pPr>
+    </w:p>
+    <w:p>
+      <w:pPr>
+        <w:pStyle w:val="Listenabsatz"/>
+        <w:rPr>
+          <w:lang w:val="de-CH"/>
+        </w:rPr>
+      </w:pPr>
+    </w:p>
+    <w:p>
+      <w:pPr>
+        <w:pStyle w:val="Listenabsatz"/>
+        <w:numPr>
+          <w:ilvl w:val="0"/>
+          <w:numId w:val="1"/>
+        </w:numPr>
+        <w:rPr>
+          <w:lang w:val="de-CH"/>
+        </w:rPr>
+      </w:pPr>
+      <w:r>
+        <w:rPr>
+          <w:highlight w:val="yellow"/>
+          <w:lang w:val="de-CH"/>
+        </w:rPr>
+        <w:t xml:space="preserve">Be Clear: </w:t>
+      </w:r>
+      <w:r>
+        <w:rPr>
+          <w:lang w:val="de-CH"/>
+        </w:rPr>
+        <w:t xml:space="preserve">Der Benutzer muss immer wissen was er macht und wo er sich befinden. Klarheit kann man mit weiteren Seiten schaffen. Zum Beispiel wenn man auf Amazon einen Artikel gefunden hat, kann man den in den Warenkorb tun und dann kann man auf einer anderen Seite ein Checkout machen. </w:t>
+      </w:r>
+    </w:p>
+    <w:p>
+      <w:pPr>
+        <w:pStyle w:val="Listenabsatz"/>
+        <w:rPr>
+          <w:lang w:val="de-CH"/>
+        </w:rPr>
+      </w:pPr>
+    </w:p>
+    <w:p>
+      <w:pPr>
+        <w:pStyle w:val="Listenabsatz"/>
+        <w:numPr>
+          <w:ilvl w:val="0"/>
+          <w:numId w:val="1"/>
+        </w:numPr>
+        <w:rPr>
+          <w:lang w:val="de-CH"/>
+        </w:rPr>
+      </w:pPr>
+      <w:r>
+        <w:rPr>
+          <w:highlight w:val="yellow"/>
+          <w:lang w:val="de-CH"/>
+        </w:rPr>
+        <w:t>Give Feedback:</w:t>
+      </w:r>
+      <w:r>
+        <w:rPr>
+          <w:lang w:val="de-CH"/>
+        </w:rPr>
+        <w:t xml:space="preserve"> Das letzte was ein Benutzer will ist, das nicht Verstehen was gerade passiert. Ich gebe ein Beispiel wie es funktioniert. Man kann zum Beispiel einen Loading Button machen. Die Applikation gibt ein Feedback, ohne was gross zu sagen. Oder wenn man dem Benutzer ermöglicht ein File hochzuladen, sollte man die Zeit angeben, wie lange es geht. Das waren jetzt zwei Beispiele von </w:t>
+      </w:r>
+      <w:r>
+        <w:rPr>
+          <w:lang w:val="de-CH"/>
+        </w:rPr>
+        <w:t>Feedbacks,</w:t>
+      </w:r>
+      <w:r>
+        <w:rPr>
+          <w:lang w:val="de-CH"/>
+        </w:rPr>
+        <w:t xml:space="preserve"> aber es gibt noch viel mehr. </w:t>
+      </w:r>
+    </w:p>
+    <w:p>
+      <w:pPr>
+        <w:pStyle w:val="Listenabsatz"/>
+        <w:rPr>
+          <w:lang w:val="de-CH"/>
+        </w:rPr>
+      </w:pPr>
+    </w:p>
+    <w:p>
+      <w:pPr>
+        <w:pStyle w:val="Listenabsatz"/>
+        <w:rPr>
+          <w:lang w:val="de-CH"/>
+        </w:rPr>
+      </w:pPr>
+    </w:p>
+    <w:p>
+      <w:pPr>
+        <w:pStyle w:val="Listenabsatz"/>
+        <w:numPr>
+          <w:ilvl w:val="0"/>
+          <w:numId w:val="1"/>
+        </w:numPr>
+        <w:rPr>
+          <w:lang w:val="de-CH"/>
+        </w:rPr>
+      </w:pPr>
+      <w:r>
+        <w:rPr>
+          <w:highlight w:val="yellow"/>
+          <w:lang w:val="de-CH"/>
+        </w:rPr>
+        <w:t>Use Recognition, Not Recall</w:t>
+      </w:r>
+      <w:r>
+        <w:rPr>
+          <w:highlight w:val="yellow"/>
+          <w:lang w:val="de-CH"/>
+        </w:rPr>
+        <w:t>:</w:t>
+      </w:r>
+      <w:r>
+        <w:rPr>
+          <w:lang w:val="de-CH"/>
+        </w:rPr>
+        <w:t xml:space="preserve"> Man sollte zum Beispiel Icons verwenden die bekannt für einen User sind. Wie zum Beispiel ein Papierkorb-Icon. Jetzt Benutzer weiss, das dies für das Löschen ist. </w:t>
+      </w:r>
+    </w:p>
+    <w:p>
+      <w:pPr>
+        <w:pStyle w:val="Listenabsatz"/>
+        <w:rPr>
+          <w:lang w:val="de-CH"/>
+        </w:rPr>
+      </w:pPr>
+    </w:p>
+    <w:p>
+      <w:pPr>
+        <w:pStyle w:val="Listenabsatz"/>
+        <w:numPr>
+          <w:ilvl w:val="0"/>
+          <w:numId w:val="1"/>
+        </w:numPr>
+        <w:rPr>
+          <w:lang w:val="de-CH"/>
+        </w:rPr>
+      </w:pPr>
+      <w:r>
+        <w:rPr>
+          <w:highlight w:val="yellow"/>
+          <w:lang w:val="de-CH"/>
+        </w:rPr>
+        <w:t xml:space="preserve">Choose How People Will Interact First: </w:t>
+      </w:r>
+      <w:r>
+        <w:rPr>
+          <w:lang w:val="de-CH"/>
+        </w:rPr>
+        <w:t>Man sollte immer eine Funktion haben und mit der bleiben. Wenn ich einen Button verwende, sollte ich auch auf den anderen Seiten schauen, ob die funktionieren. Denn man will nicht auf einen Button draufklicken, obwohl er dann kein Button ist. Das verwirrt den Benutzer.</w:t>
+      </w:r>
+    </w:p>
+    <w:p>
+      <w:pPr>
+        <w:pStyle w:val="Listenabsatz"/>
+        <w:rPr>
+          <w:lang w:val="de-CH"/>
+        </w:rPr>
+      </w:pPr>
+    </w:p>
+    <w:p>
+      <w:pPr>
+        <w:pStyle w:val="Listenabsatz"/>
+        <w:rPr>
+          <w:lang w:val="de-CH"/>
+        </w:rPr>
+      </w:pPr>
+    </w:p>
+    <w:p>
+      <w:pPr>
+        <w:pStyle w:val="Listenabsatz"/>
+        <w:numPr>
+          <w:ilvl w:val="0"/>
+          <w:numId w:val="1"/>
+        </w:numPr>
+        <w:rPr>
+          <w:lang w:val="de-CH"/>
+        </w:rPr>
+      </w:pPr>
+      <w:r>
+        <w:rPr>
+          <w:highlight w:val="yellow"/>
+          <w:lang w:val="de-CH"/>
+        </w:rPr>
+        <w:t>Follow Design Standards:</w:t>
+      </w:r>
+      <w:r>
+        <w:rPr>
+          <w:lang w:val="de-CH"/>
+        </w:rPr>
+        <w:t xml:space="preserve"> </w:t>
+      </w:r>
+      <w:r>
+        <w:rPr>
+          <w:lang w:val="de-CH"/>
+        </w:rPr>
+        <w:t>Man soll sich an die Design Standards halten, sonst müssen die Benutzer sehr lange suchen, wo die Sachen sind. Zum Beispiel sollte man die Suchleiste immer möglichst oben halten. Es ist verwirrend, wenn die Suchleiste mitten auf der Website ist.</w:t>
+      </w:r>
+    </w:p>
+    <w:p>
+      <w:pPr>
+        <w:pStyle w:val="Listenabsatz"/>
+        <w:rPr>
+          <w:lang w:val="de-CH"/>
+        </w:rPr>
+      </w:pPr>
+    </w:p>
+    <w:p>
+      <w:pPr>
+        <w:pStyle w:val="Listenabsatz"/>
+        <w:numPr>
+          <w:ilvl w:val="0"/>
+          <w:numId w:val="1"/>
+        </w:numPr>
+        <w:rPr>
+          <w:lang w:val="de-CH"/>
+        </w:rPr>
+      </w:pPr>
+      <w:r>
+        <w:rPr>
+          <w:highlight w:val="yellow"/>
+          <w:lang w:val="de-CH"/>
+        </w:rPr>
+        <w:t xml:space="preserve">Elemental Hierarchy Matters: </w:t>
+      </w:r>
+      <w:r>
+        <w:rPr>
+          <w:lang w:val="de-CH"/>
+        </w:rPr>
+        <w:t>Man sollte zum Beispiel viel Abstand einbauen, denn so ist es für den Benutzer angenehmer die Sachen anzuschauen. Auch saubere Linien sind für den Benutzer sehr angenehm.</w:t>
+      </w:r>
+    </w:p>
+    <w:p>
+      <w:pPr>
+        <w:pStyle w:val="Listenabsatz"/>
+        <w:rPr>
+          <w:highlight w:val="yellow"/>
+          <w:lang w:val="de-CH"/>
+        </w:rPr>
+      </w:pPr>
+    </w:p>
+    <w:p>
+      <w:pPr>
+        <w:pStyle w:val="Listenabsatz"/>
+        <w:numPr>
+          <w:ilvl w:val="0"/>
+          <w:numId w:val="1"/>
+        </w:numPr>
+        <w:rPr>
+          <w:lang w:val="de-CH"/>
+        </w:rPr>
+      </w:pPr>
+      <w:r>
+        <w:rPr>
+          <w:highlight w:val="yellow"/>
+          <w:lang w:val="de-CH"/>
+        </w:rPr>
+        <w:t>Keep Things Simple:</w:t>
+      </w:r>
+      <w:r>
+        <w:rPr>
+          <w:lang w:val="de-CH"/>
+        </w:rPr>
+        <w:t xml:space="preserve"> Man sollte alles möglichst einfach halten. Man sollte zum Beispiel bei einem Kontaktformular ein nicht sehr überladenes nehmen</w:t>
+      </w:r>
+      <w:r>
+        <w:rPr>
+          <w:lang w:val="de-CH"/>
+        </w:rPr>
+        <w:t xml:space="preserve">. Das heisst wenn es viel unnötigen Text gibt, sollte man den löschen. Wenn man seinen Namen eingeben muss, sollte man nur einen Text «Name:» machen und noch eine Textbox in der man schreiben muss. </w:t>
+      </w:r>
+    </w:p>
+    <w:p>
+      <w:pPr>
+        <w:pStyle w:val="Listenabsatz"/>
+        <w:rPr>
+          <w:highlight w:val="yellow"/>
+          <w:lang w:val="de-CH"/>
+        </w:rPr>
+      </w:pPr>
+    </w:p>
+    <w:p>
+      <w:pPr>
+        <w:pStyle w:val="Listenabsatz"/>
+        <w:numPr>
+          <w:ilvl w:val="0"/>
+          <w:numId w:val="1"/>
+        </w:numPr>
+        <w:rPr>
+          <w:lang w:val="de-CH"/>
+        </w:rPr>
+      </w:pPr>
+      <w:r>
+        <w:rPr>
+          <w:highlight w:val="yellow"/>
+          <w:lang w:val="de-CH"/>
+        </w:rPr>
+        <w:t>Keep Your Users Free and In Control:</w:t>
+      </w:r>
+      <w:r>
+        <w:rPr>
+          <w:lang w:val="de-CH"/>
+        </w:rPr>
+        <w:t xml:space="preserve"> </w:t>
+      </w:r>
+      <w:r>
+        <w:rPr>
+          <w:lang w:val="de-CH"/>
+        </w:rPr>
+        <w:t xml:space="preserve">Woauchimmer der Benutzer eine Aktion ausführt, sollte der Button zum Beispiel in der Nähe sein, wo man es auch ausführen möchte. Wenn der Benutzer etwas bearbeiten möchte, sollte zum Beispiel der «Bearbeiten» Button in der Nähe vom «Save» Button sein. </w:t>
+      </w:r>
+      <w:r>
+        <w:rPr>
+          <w:lang w:val="de-CH"/>
+        </w:rPr>
+        <w:t xml:space="preserve">Man sollte auch vielleicht ein Cancel Button machen, so hat der User auch viel Kontrolle über das was er macht. </w:t>
+      </w:r>
+    </w:p>
+    <w:p>
+      <w:pPr>
+        <w:rPr>
+          <w:lang w:val="de-CH"/>
+        </w:rPr>
+      </w:pPr>
+    </w:p>
+    <w:p>
+      <w:pPr>
+        <w:rPr>
+          <w:lang w:val="de-CH"/>
+        </w:rPr>
+      </w:pPr>
+      <w:hyperlink r:id="rId11" w:history="1">
+        <w:r>
+          <w:rPr>
+            <w:rStyle w:val="Hyperlink"/>
+            <w:lang w:val="de-CH"/>
+          </w:rPr>
+          <w:t>10 Rules of Good UI Design to follow Video</w:t>
+        </w:r>
+      </w:hyperlink>
     </w:p>
     <w:p>
       <w:pPr>
@@ -1956,7 +2406,7 @@
                     </pic:cNvPicPr>
                   </pic:nvPicPr>
                   <pic:blipFill>
-                    <a:blip r:embed="rId10">
+                    <a:blip r:embed="rId12">
                       <a:extLst>
                         <a:ext uri="{28A0092B-C50C-407E-A947-70E740481C1C}">
                           <a14:useLocalDpi xmlns:a14="http://schemas.microsoft.com/office/drawing/2010/main" val="0"/>
@@ -2073,6 +2523,7 @@
           <w:noProof/>
           <w:lang w:val="de-CH"/>
         </w:rPr>
+        <w:lastRenderedPageBreak/>
         <w:drawing>
           <wp:anchor distT="0" distB="0" distL="114300" distR="114300" simplePos="0" relativeHeight="251659264" behindDoc="0" locked="0" layoutInCell="1" allowOverlap="1" wp14:anchorId="6514AC67" wp14:editId="6F11C3B9">
             <wp:simplePos x="0" y="0"/>
@@ -2105,7 +2556,7 @@
                     <pic:cNvPicPr/>
                   </pic:nvPicPr>
                   <pic:blipFill>
-                    <a:blip r:embed="rId11">
+                    <a:blip r:embed="rId13">
                       <a:extLst>
                         <a:ext uri="{28A0092B-C50C-407E-A947-70E740481C1C}">
                           <a14:useLocalDpi xmlns:a14="http://schemas.microsoft.com/office/drawing/2010/main" val="0"/>
@@ -2270,6 +2721,7 @@
           <w:noProof/>
           <w:lang w:val="de-CH"/>
         </w:rPr>
+        <w:lastRenderedPageBreak/>
         <w:drawing>
           <wp:anchor distT="0" distB="0" distL="114300" distR="114300" simplePos="0" relativeHeight="251660288" behindDoc="0" locked="0" layoutInCell="1" allowOverlap="1" wp14:anchorId="6EC429B1" wp14:editId="48E67F71">
             <wp:simplePos x="0" y="0"/>
@@ -2302,7 +2754,7 @@
                     <pic:cNvPicPr/>
                   </pic:nvPicPr>
                   <pic:blipFill>
-                    <a:blip r:embed="rId12">
+                    <a:blip r:embed="rId14">
                       <a:extLst>
                         <a:ext uri="{28A0092B-C50C-407E-A947-70E740481C1C}">
                           <a14:useLocalDpi xmlns:a14="http://schemas.microsoft.com/office/drawing/2010/main" val="0"/>
@@ -2513,7 +2965,7 @@
                     <pic:cNvPicPr/>
                   </pic:nvPicPr>
                   <pic:blipFill>
-                    <a:blip r:embed="rId13" cstate="print">
+                    <a:blip r:embed="rId15" cstate="print">
                       <a:extLst>
                         <a:ext uri="{28A0092B-C50C-407E-A947-70E740481C1C}">
                           <a14:useLocalDpi xmlns:a14="http://schemas.microsoft.com/office/drawing/2010/main" val="0"/>
@@ -2654,7 +3106,7 @@
                     <pic:cNvPicPr/>
                   </pic:nvPicPr>
                   <pic:blipFill>
-                    <a:blip r:embed="rId14" cstate="print">
+                    <a:blip r:embed="rId16" cstate="print">
                       <a:extLst>
                         <a:ext uri="{28A0092B-C50C-407E-A947-70E740481C1C}">
                           <a14:useLocalDpi xmlns:a14="http://schemas.microsoft.com/office/drawing/2010/main" val="0"/>
@@ -2758,7 +3210,7 @@
                     <pic:cNvPicPr/>
                   </pic:nvPicPr>
                   <pic:blipFill>
-                    <a:blip r:embed="rId15" cstate="print">
+                    <a:blip r:embed="rId17" cstate="print">
                       <a:extLst>
                         <a:ext uri="{28A0092B-C50C-407E-A947-70E740481C1C}">
                           <a14:useLocalDpi xmlns:a14="http://schemas.microsoft.com/office/drawing/2010/main" val="0"/>
@@ -2842,7 +3294,7 @@
                     <pic:cNvPicPr/>
                   </pic:nvPicPr>
                   <pic:blipFill>
-                    <a:blip r:embed="rId16" cstate="print">
+                    <a:blip r:embed="rId18" cstate="print">
                       <a:extLst>
                         <a:ext uri="{28A0092B-C50C-407E-A947-70E740481C1C}">
                           <a14:useLocalDpi xmlns:a14="http://schemas.microsoft.com/office/drawing/2010/main" val="0"/>
@@ -3029,7 +3481,7 @@
                     <pic:cNvPicPr/>
                   </pic:nvPicPr>
                   <pic:blipFill>
-                    <a:blip r:embed="rId17">
+                    <a:blip r:embed="rId19">
                       <a:extLst>
                         <a:ext uri="{28A0092B-C50C-407E-A947-70E740481C1C}">
                           <a14:useLocalDpi xmlns:a14="http://schemas.microsoft.com/office/drawing/2010/main" val="0"/>
@@ -3127,7 +3579,7 @@
                     <pic:cNvPicPr/>
                   </pic:nvPicPr>
                   <pic:blipFill>
-                    <a:blip r:embed="rId18">
+                    <a:blip r:embed="rId20">
                       <a:extLst>
                         <a:ext uri="{28A0092B-C50C-407E-A947-70E740481C1C}">
                           <a14:useLocalDpi xmlns:a14="http://schemas.microsoft.com/office/drawing/2010/main" val="0"/>
@@ -3256,7 +3708,7 @@
                     <pic:cNvPicPr/>
                   </pic:nvPicPr>
                   <pic:blipFill>
-                    <a:blip r:embed="rId19"/>
+                    <a:blip r:embed="rId21"/>
                     <a:stretch>
                       <a:fillRect/>
                     </a:stretch>
@@ -3348,7 +3800,7 @@
                     <pic:cNvPicPr/>
                   </pic:nvPicPr>
                   <pic:blipFill>
-                    <a:blip r:embed="rId20" cstate="print">
+                    <a:blip r:embed="rId22" cstate="print">
                       <a:extLst>
                         <a:ext uri="{28A0092B-C50C-407E-A947-70E740481C1C}">
                           <a14:useLocalDpi xmlns:a14="http://schemas.microsoft.com/office/drawing/2010/main" val="0"/>
@@ -3508,7 +3960,7 @@
                     <pic:cNvPicPr/>
                   </pic:nvPicPr>
                   <pic:blipFill>
-                    <a:blip r:embed="rId21"/>
+                    <a:blip r:embed="rId23"/>
                     <a:stretch>
                       <a:fillRect/>
                     </a:stretch>
@@ -3634,7 +4086,7 @@
                     <pic:cNvPicPr/>
                   </pic:nvPicPr>
                   <pic:blipFill>
-                    <a:blip r:embed="rId22" cstate="print">
+                    <a:blip r:embed="rId24" cstate="print">
                       <a:extLst>
                         <a:ext uri="{28A0092B-C50C-407E-A947-70E740481C1C}">
                           <a14:useLocalDpi xmlns:a14="http://schemas.microsoft.com/office/drawing/2010/main" val="0"/>
@@ -3737,7 +4189,7 @@
                     <pic:cNvPicPr/>
                   </pic:nvPicPr>
                   <pic:blipFill>
-                    <a:blip r:embed="rId23">
+                    <a:blip r:embed="rId25">
                       <a:extLst>
                         <a:ext uri="{28A0092B-C50C-407E-A947-70E740481C1C}">
                           <a14:useLocalDpi xmlns:a14="http://schemas.microsoft.com/office/drawing/2010/main" val="0"/>
@@ -3886,7 +4338,7 @@
                     <pic:cNvPicPr/>
                   </pic:nvPicPr>
                   <pic:blipFill>
-                    <a:blip r:embed="rId24"/>
+                    <a:blip r:embed="rId26"/>
                     <a:stretch>
                       <a:fillRect/>
                     </a:stretch>
@@ -3916,9 +4368,8 @@
     </w:p>
     <w:p>
       <w:pPr>
-        <w:rPr>
-          <w:rFonts w:asciiTheme="majorHAnsi" w:eastAsiaTheme="majorEastAsia" w:hAnsiTheme="majorHAnsi" w:cstheme="majorBidi"/>
-          <w:color w:val="2F5496" w:themeColor="accent1" w:themeShade="BF"/>
+        <w:pStyle w:val="berschrift1"/>
+        <w:rPr>
           <w:sz w:val="34"/>
           <w:szCs w:val="34"/>
           <w:lang w:val="de-CH"/>
@@ -3930,6 +4381,323 @@
           <w:szCs w:val="34"/>
           <w:lang w:val="de-CH"/>
         </w:rPr>
+        <w:t>Barrierefreiheit</w:t>
+      </w:r>
+    </w:p>
+    <w:p>
+      <w:pPr>
+        <w:pStyle w:val="berschrift2"/>
+        <w:rPr>
+          <w:lang w:val="de-CH"/>
+        </w:rPr>
+      </w:pPr>
+      <w:r>
+        <w:rPr>
+          <w:lang w:val="de-CH"/>
+        </w:rPr>
+        <w:t>Erklärung</w:t>
+      </w:r>
+    </w:p>
+    <w:p>
+      <w:pPr>
+        <w:rPr>
+          <w:lang w:val="de-CH"/>
+        </w:rPr>
+      </w:pPr>
+      <w:r>
+        <w:rPr>
+          <w:lang w:val="de-CH"/>
+        </w:rPr>
+        <w:t xml:space="preserve">Barrierefreiheit nach WCAG ist für die Web Accessibility da. Das bedeutet, dass alle Menschen eine Website oder mobile Anwendung nutzen können, unabhängig davon, ob sie mit einer Behinderung leben oder aktuell beeinträchtigt sind. Dazu gehören zum Beispiel Blinde dazu. Eine barrierefreie Applikation unterstützt deshalb Millionen von Nutzern, deshalb ist es auch so wichtig. </w:t>
+      </w:r>
+    </w:p>
+    <w:p>
+      <w:pPr>
+        <w:pStyle w:val="berschrift2"/>
+        <w:rPr>
+          <w:lang w:val="de-CH"/>
+        </w:rPr>
+      </w:pPr>
+      <w:r>
+        <w:rPr>
+          <w:lang w:val="de-CH"/>
+        </w:rPr>
+        <w:t>Youtube</w:t>
+      </w:r>
+    </w:p>
+    <w:p>
+      <w:pPr>
+        <w:rPr>
+          <w:lang w:val="de-CH"/>
+        </w:rPr>
+      </w:pPr>
+      <w:r>
+        <w:rPr>
+          <w:lang w:val="de-CH"/>
+        </w:rPr>
+        <w:t xml:space="preserve">Die Barrierefreiheit ist auf Youtube eher mittelmässig. Für Blinde ist es einfach Videos zu suchen und abzuspielen. Die Steuerung der Videos ist allerdings recht kompliziert. Youtube schaltet oft Werbevideos vor, die von Sehenden gut übersprungen werden können, von Blinden hingegen aber nicht. </w:t>
+      </w:r>
+    </w:p>
+    <w:p>
+      <w:pPr>
+        <w:pStyle w:val="berschrift2"/>
+        <w:rPr>
+          <w:lang w:val="de-CH"/>
+        </w:rPr>
+      </w:pPr>
+      <w:r>
+        <w:rPr>
+          <w:lang w:val="de-CH"/>
+        </w:rPr>
+        <w:lastRenderedPageBreak/>
+        <w:t>Discord</w:t>
+      </w:r>
+    </w:p>
+    <w:p>
+      <w:pPr>
+        <w:rPr>
+          <w:lang w:val="de-CH"/>
+        </w:rPr>
+      </w:pPr>
+      <w:r>
+        <w:rPr>
+          <w:lang w:val="de-CH"/>
+        </w:rPr>
+        <w:drawing>
+          <wp:anchor distT="0" distB="0" distL="114300" distR="114300" simplePos="0" relativeHeight="251671552" behindDoc="0" locked="0" layoutInCell="1" allowOverlap="1" wp14:anchorId="0971A89C" wp14:editId="36D735A7">
+            <wp:simplePos x="0" y="0"/>
+            <wp:positionH relativeFrom="margin">
+              <wp:align>left</wp:align>
+            </wp:positionH>
+            <wp:positionV relativeFrom="paragraph">
+              <wp:posOffset>668020</wp:posOffset>
+            </wp:positionV>
+            <wp:extent cx="4400776" cy="5378726"/>
+            <wp:effectExtent l="0" t="0" r="0" b="0"/>
+            <wp:wrapThrough wrapText="bothSides">
+              <wp:wrapPolygon edited="0">
+                <wp:start x="0" y="0"/>
+                <wp:lineTo x="0" y="21498"/>
+                <wp:lineTo x="21506" y="21498"/>
+                <wp:lineTo x="21506" y="0"/>
+                <wp:lineTo x="0" y="0"/>
+              </wp:wrapPolygon>
+            </wp:wrapThrough>
+            <wp:docPr id="17" name="Grafik 17" descr="Ein Bild, das Text enthält.&#10;&#10;Automatisch generierte Beschreibung"/>
+            <wp:cNvGraphicFramePr>
+              <a:graphicFrameLocks xmlns:a="http://schemas.openxmlformats.org/drawingml/2006/main" noChangeAspect="1"/>
+            </wp:cNvGraphicFramePr>
+            <a:graphic xmlns:a="http://schemas.openxmlformats.org/drawingml/2006/main">
+              <a:graphicData uri="http://schemas.openxmlformats.org/drawingml/2006/picture">
+                <pic:pic xmlns:pic="http://schemas.openxmlformats.org/drawingml/2006/picture">
+                  <pic:nvPicPr>
+                    <pic:cNvPr id="17" name="Grafik 17" descr="Ein Bild, das Text enthält.&#10;&#10;Automatisch generierte Beschreibung"/>
+                    <pic:cNvPicPr/>
+                  </pic:nvPicPr>
+                  <pic:blipFill>
+                    <a:blip r:embed="rId27">
+                      <a:extLst>
+                        <a:ext uri="{28A0092B-C50C-407E-A947-70E740481C1C}">
+                          <a14:useLocalDpi xmlns:a14="http://schemas.microsoft.com/office/drawing/2010/main" val="0"/>
+                        </a:ext>
+                      </a:extLst>
+                    </a:blip>
+                    <a:stretch>
+                      <a:fillRect/>
+                    </a:stretch>
+                  </pic:blipFill>
+                  <pic:spPr>
+                    <a:xfrm>
+                      <a:off x="0" y="0"/>
+                      <a:ext cx="4400776" cy="5378726"/>
+                    </a:xfrm>
+                    <a:prstGeom prst="rect">
+                      <a:avLst/>
+                    </a:prstGeom>
+                  </pic:spPr>
+                </pic:pic>
+              </a:graphicData>
+            </a:graphic>
+          </wp:anchor>
+        </w:drawing>
+      </w:r>
+      <w:r>
+        <w:rPr>
+          <w:lang w:val="de-CH"/>
+        </w:rPr>
+        <w:t xml:space="preserve">Bei Discord kann man sehr viel bei der Barrierefreiheit einstellen. Man kann die Sättigung der Farben einstellen. Man kann animierte Emojis abspielen lassen oder nicht. Beim Punkt Barrierenfreiheit kann man hier viel einstellen. Ich finde das sehr gut, das hier sehr viel Wert gelegt wurde. </w:t>
+      </w:r>
+    </w:p>
+    <w:p>
+      <w:pPr>
+        <w:rPr>
+          <w:lang w:val="de-CH"/>
+        </w:rPr>
+      </w:pPr>
+    </w:p>
+    <w:p>
+      <w:pPr>
+        <w:rPr>
+          <w:lang w:val="de-CH"/>
+        </w:rPr>
+      </w:pPr>
+    </w:p>
+    <w:p>
+      <w:pPr>
+        <w:rPr>
+          <w:lang w:val="de-CH"/>
+        </w:rPr>
+      </w:pPr>
+    </w:p>
+    <w:p>
+      <w:pPr>
+        <w:rPr>
+          <w:lang w:val="de-CH"/>
+        </w:rPr>
+      </w:pPr>
+    </w:p>
+    <w:p>
+      <w:pPr>
+        <w:rPr>
+          <w:lang w:val="de-CH"/>
+        </w:rPr>
+      </w:pPr>
+    </w:p>
+    <w:p>
+      <w:pPr>
+        <w:rPr>
+          <w:lang w:val="de-CH"/>
+        </w:rPr>
+      </w:pPr>
+    </w:p>
+    <w:p>
+      <w:pPr>
+        <w:rPr>
+          <w:lang w:val="de-CH"/>
+        </w:rPr>
+      </w:pPr>
+    </w:p>
+    <w:p>
+      <w:pPr>
+        <w:rPr>
+          <w:lang w:val="de-CH"/>
+        </w:rPr>
+      </w:pPr>
+    </w:p>
+    <w:p>
+      <w:pPr>
+        <w:rPr>
+          <w:lang w:val="de-CH"/>
+        </w:rPr>
+      </w:pPr>
+    </w:p>
+    <w:p>
+      <w:pPr>
+        <w:rPr>
+          <w:lang w:val="de-CH"/>
+        </w:rPr>
+      </w:pPr>
+    </w:p>
+    <w:p>
+      <w:pPr>
+        <w:rPr>
+          <w:lang w:val="de-CH"/>
+        </w:rPr>
+      </w:pPr>
+    </w:p>
+    <w:p>
+      <w:pPr>
+        <w:rPr>
+          <w:lang w:val="de-CH"/>
+        </w:rPr>
+      </w:pPr>
+    </w:p>
+    <w:p>
+      <w:pPr>
+        <w:rPr>
+          <w:lang w:val="de-CH"/>
+        </w:rPr>
+      </w:pPr>
+    </w:p>
+    <w:p>
+      <w:pPr>
+        <w:rPr>
+          <w:lang w:val="de-CH"/>
+        </w:rPr>
+      </w:pPr>
+    </w:p>
+    <w:p>
+      <w:pPr>
+        <w:rPr>
+          <w:lang w:val="de-CH"/>
+        </w:rPr>
+      </w:pPr>
+    </w:p>
+    <w:p>
+      <w:pPr>
+        <w:rPr>
+          <w:lang w:val="de-CH"/>
+        </w:rPr>
+      </w:pPr>
+    </w:p>
+    <w:p>
+      <w:pPr>
+        <w:rPr>
+          <w:lang w:val="de-CH"/>
+        </w:rPr>
+      </w:pPr>
+    </w:p>
+    <w:p>
+      <w:pPr>
+        <w:rPr>
+          <w:lang w:val="de-CH"/>
+        </w:rPr>
+      </w:pPr>
+    </w:p>
+    <w:p>
+      <w:pPr>
+        <w:rPr>
+          <w:lang w:val="de-CH"/>
+        </w:rPr>
+      </w:pPr>
+    </w:p>
+    <w:p>
+      <w:pPr>
+        <w:rPr>
+          <w:lang w:val="de-CH"/>
+        </w:rPr>
+      </w:pPr>
+    </w:p>
+    <w:p>
+      <w:pPr>
+        <w:pStyle w:val="berschrift2"/>
+        <w:rPr>
+          <w:lang w:val="de-CH"/>
+        </w:rPr>
+      </w:pPr>
+      <w:r>
+        <w:rPr>
+          <w:lang w:val="de-CH"/>
+        </w:rPr>
+        <w:t>Quizlet und Ecolm</w:t>
+      </w:r>
+    </w:p>
+    <w:p>
+      <w:pPr>
+        <w:rPr>
+          <w:lang w:val="de-CH"/>
+        </w:rPr>
+      </w:pPr>
+      <w:r>
+        <w:rPr>
+          <w:lang w:val="de-CH"/>
+        </w:rPr>
+        <w:t xml:space="preserve">Bei Quizlet und Ecolm habe ich nichts gefunden zum Thema Barrierenfreiheit. Höchstwahrscheinlich haben Sie beide eine, aber man kann das nicht nachschauen. Das finde ich sehr Schade, weil das ein wichtiges Thema ist. </w:t>
+      </w:r>
+      <w:r>
+        <w:rPr>
+          <w:lang w:val="de-CH"/>
+        </w:rPr>
         <w:br w:type="page"/>
       </w:r>
     </w:p>
@@ -3981,6 +4749,7 @@
       </w:pPr>
       <w:r>
         <w:rPr>
+          <w:noProof/>
           <w:lang w:val="de-CH"/>
         </w:rPr>
         <w:drawing>
@@ -4015,7 +4784,7 @@
                     <pic:cNvPicPr/>
                   </pic:nvPicPr>
                   <pic:blipFill>
-                    <a:blip r:embed="rId25" cstate="print">
+                    <a:blip r:embed="rId28" cstate="print">
                       <a:extLst>
                         <a:ext uri="{28A0092B-C50C-407E-A947-70E740481C1C}">
                           <a14:useLocalDpi xmlns:a14="http://schemas.microsoft.com/office/drawing/2010/main" val="0"/>
@@ -4059,7 +4828,7 @@
         </w:rPr>
         <w:t xml:space="preserve">. </w:t>
       </w:r>
-      <w:hyperlink r:id="rId26" w:history="1">
+      <w:hyperlink r:id="rId29" w:history="1">
         <w:r>
           <w:rPr>
             <w:rStyle w:val="Hyperlink"/>
@@ -4403,8 +5172,8 @@
       </w:pPr>
     </w:p>
     <w:sectPr>
-      <w:headerReference w:type="default" r:id="rId27"/>
-      <w:footerReference w:type="default" r:id="rId28"/>
+      <w:headerReference w:type="default" r:id="rId30"/>
+      <w:footerReference w:type="default" r:id="rId31"/>
       <w:pgSz w:w="11906" w:h="16838"/>
       <w:pgMar w:top="1440" w:right="1440" w:bottom="1440" w:left="1440" w:header="708" w:footer="708" w:gutter="0"/>
       <w:cols w:space="708"/>
@@ -4537,6 +5306,103 @@
     </w:r>
   </w:p>
 </w:hdr>
+</file>
+
+<file path=word/numbering.xml><?xml version="1.0" encoding="utf-8"?>
+<w:numbering xmlns:wpc="http://schemas.microsoft.com/office/word/2010/wordprocessingCanvas" xmlns:cx="http://schemas.microsoft.com/office/drawing/2014/chartex" xmlns:cx1="http://schemas.microsoft.com/office/drawing/2015/9/8/chartex" xmlns:cx2="http://schemas.microsoft.com/office/drawing/2015/10/21/chartex" xmlns:cx3="http://schemas.microsoft.com/office/drawing/2016/5/9/chartex" xmlns:cx4="http://schemas.microsoft.com/office/drawing/2016/5/10/chartex" xmlns:cx5="http://schemas.microsoft.com/office/drawing/2016/5/11/chartex" xmlns:cx6="http://schemas.microsoft.com/office/drawing/2016/5/12/chartex" xmlns:cx7="http://schemas.microsoft.com/office/drawing/2016/5/13/chartex" xmlns:cx8="http://schemas.microsoft.com/office/drawing/2016/5/14/chartex" xmlns:mc="http://schemas.openxmlformats.org/markup-compatibility/2006" xmlns:aink="http://schemas.microsoft.com/office/drawing/2016/ink" xmlns:am3d="http://schemas.microsoft.com/office/drawing/2017/model3d" xmlns:o="urn:schemas-microsoft-com:office:office" xmlns:oel="http://schemas.microsoft.com/office/2019/extlst" xmlns:r="http://schemas.openxmlformats.org/officeDocument/2006/relationships" xmlns:m="http://schemas.openxmlformats.org/officeDocument/2006/math" xmlns:v="urn:schemas-microsoft-com:vml" xmlns:wp14="http://schemas.microsoft.com/office/word/2010/wordprocessingDrawing" xmlns:wp="http://schemas.openxmlformats.org/drawingml/2006/wordprocessingDrawing" xmlns:w10="urn:schemas-microsoft-com:office:word" xmlns:w="http://schemas.openxmlformats.org/wordprocessingml/2006/main" xmlns:w14="http://schemas.microsoft.com/office/word/2010/wordml" xmlns:w15="http://schemas.microsoft.com/office/word/2012/wordml" xmlns:w16cex="http://schemas.microsoft.com/office/word/2018/wordml/cex" xmlns:w16cid="http://schemas.microsoft.com/office/word/2016/wordml/cid" xmlns:w16="http://schemas.microsoft.com/office/word/2018/wordml" xmlns:w16sdtdh="http://schemas.microsoft.com/office/word/2020/wordml/sdtdatahash" xmlns:w16se="http://schemas.microsoft.com/office/word/2015/wordml/symex" xmlns:wpg="http://schemas.microsoft.com/office/word/2010/wordprocessingGroup" xmlns:wpi="http://schemas.microsoft.com/office/word/2010/wordprocessingInk" xmlns:wne="http://schemas.microsoft.com/office/word/2006/wordml" xmlns:wps="http://schemas.microsoft.com/office/word/2010/wordprocessingShape" mc:Ignorable="w14 w15 w16se w16cid w16 w16cex w16sdtdh wp14">
+  <w:abstractNum w:abstractNumId="0" w15:restartNumberingAfterBreak="0">
+    <w:nsid w:val="510731E7"/>
+    <w:multiLevelType w:val="hybridMultilevel"/>
+    <w:tmpl w:val="4A20070A"/>
+    <w:lvl w:ilvl="0" w:tplc="DF2E87CE">
+      <w:start w:val="1"/>
+      <w:numFmt w:val="decimal"/>
+      <w:lvlText w:val="%1."/>
+      <w:lvlJc w:val="left"/>
+      <w:pPr>
+        <w:ind w:left="720" w:hanging="360"/>
+      </w:pPr>
+      <w:rPr>
+        <w:rFonts w:hint="default"/>
+      </w:rPr>
+    </w:lvl>
+    <w:lvl w:ilvl="1" w:tplc="10000019" w:tentative="1">
+      <w:start w:val="1"/>
+      <w:numFmt w:val="lowerLetter"/>
+      <w:lvlText w:val="%2."/>
+      <w:lvlJc w:val="left"/>
+      <w:pPr>
+        <w:ind w:left="1440" w:hanging="360"/>
+      </w:pPr>
+    </w:lvl>
+    <w:lvl w:ilvl="2" w:tplc="1000001B" w:tentative="1">
+      <w:start w:val="1"/>
+      <w:numFmt w:val="lowerRoman"/>
+      <w:lvlText w:val="%3."/>
+      <w:lvlJc w:val="right"/>
+      <w:pPr>
+        <w:ind w:left="2160" w:hanging="180"/>
+      </w:pPr>
+    </w:lvl>
+    <w:lvl w:ilvl="3" w:tplc="1000000F" w:tentative="1">
+      <w:start w:val="1"/>
+      <w:numFmt w:val="decimal"/>
+      <w:lvlText w:val="%4."/>
+      <w:lvlJc w:val="left"/>
+      <w:pPr>
+        <w:ind w:left="2880" w:hanging="360"/>
+      </w:pPr>
+    </w:lvl>
+    <w:lvl w:ilvl="4" w:tplc="10000019" w:tentative="1">
+      <w:start w:val="1"/>
+      <w:numFmt w:val="lowerLetter"/>
+      <w:lvlText w:val="%5."/>
+      <w:lvlJc w:val="left"/>
+      <w:pPr>
+        <w:ind w:left="3600" w:hanging="360"/>
+      </w:pPr>
+    </w:lvl>
+    <w:lvl w:ilvl="5" w:tplc="1000001B" w:tentative="1">
+      <w:start w:val="1"/>
+      <w:numFmt w:val="lowerRoman"/>
+      <w:lvlText w:val="%6."/>
+      <w:lvlJc w:val="right"/>
+      <w:pPr>
+        <w:ind w:left="4320" w:hanging="180"/>
+      </w:pPr>
+    </w:lvl>
+    <w:lvl w:ilvl="6" w:tplc="1000000F" w:tentative="1">
+      <w:start w:val="1"/>
+      <w:numFmt w:val="decimal"/>
+      <w:lvlText w:val="%7."/>
+      <w:lvlJc w:val="left"/>
+      <w:pPr>
+        <w:ind w:left="5040" w:hanging="360"/>
+      </w:pPr>
+    </w:lvl>
+    <w:lvl w:ilvl="7" w:tplc="10000019" w:tentative="1">
+      <w:start w:val="1"/>
+      <w:numFmt w:val="lowerLetter"/>
+      <w:lvlText w:val="%8."/>
+      <w:lvlJc w:val="left"/>
+      <w:pPr>
+        <w:ind w:left="5760" w:hanging="360"/>
+      </w:pPr>
+    </w:lvl>
+    <w:lvl w:ilvl="8" w:tplc="1000001B" w:tentative="1">
+      <w:start w:val="1"/>
+      <w:numFmt w:val="lowerRoman"/>
+      <w:lvlText w:val="%9."/>
+      <w:lvlJc w:val="right"/>
+      <w:pPr>
+        <w:ind w:left="6480" w:hanging="180"/>
+      </w:pPr>
+    </w:lvl>
+  </w:abstractNum>
+  <w:num w:numId="1" w16cid:durableId="1085152957">
+    <w:abstractNumId w:val="0"/>
+  </w:num>
+</w:numbering>
 </file>
 
 <file path=word/styles.xml><?xml version="1.0" encoding="utf-8"?>
@@ -5132,6 +5998,17 @@
       <w:u w:val="single"/>
     </w:rPr>
   </w:style>
+  <w:style w:type="paragraph" w:styleId="Listenabsatz">
+    <w:name w:val="List Paragraph"/>
+    <w:basedOn w:val="Standard"/>
+    <w:uiPriority w:val="34"/>
+    <w:qFormat/>
+    <w:rsid w:val="007773FE"/>
+    <w:pPr>
+      <w:ind w:left="720"/>
+      <w:contextualSpacing/>
+    </w:pPr>
+  </w:style>
 </w:styles>
 </file>
 

</xml_diff>